<commit_message>
Proposal modified by Alex
</commit_message>
<xml_diff>
--- a/Proposal.docx
+++ b/Proposal.docx
@@ -236,63 +236,6 @@
         <w:pStyle w:val="Normal"/>
         <w:spacing w:line="360" w:lineRule="auto"/>
         <w:jc w:val="center"/>
-      </w:pPr>
-      <w:r>
-        <w:drawing>
-          <wp:inline wp14:editId="51A9980A" wp14:anchorId="7F6D67F0">
-            <wp:extent cx="1836557" cy="1543050"/>
-            <wp:effectExtent l="0" t="0" r="0" b="0"/>
-            <wp:docPr id="801740489" name="picture" title="Image result for chat app"/>
-            <wp:cNvGraphicFramePr>
-              <a:graphicFrameLocks noChangeAspect="1"/>
-            </wp:cNvGraphicFramePr>
-            <a:graphic>
-              <a:graphicData uri="http://schemas.openxmlformats.org/drawingml/2006/picture">
-                <pic:pic>
-                  <pic:nvPicPr>
-                    <pic:cNvPr id="0" name="picture"/>
-                    <pic:cNvPicPr/>
-                  </pic:nvPicPr>
-                  <pic:blipFill>
-                    <a:blip r:embed="R92d75cdae54442ef">
-                      <a:extLst xmlns:a="http://schemas.openxmlformats.org/drawingml/2006/main">
-                        <a:ext xmlns:a="http://schemas.openxmlformats.org/drawingml/2006/main" uri="{28A0092B-C50C-407E-A947-70E740481C1C}">
-                          <a14:useLocalDpi xmlns:a14="http://schemas.microsoft.com/office/drawing/2010/main" val="0"/>
-                        </a:ext>
-                      </a:extLst>
-                    </a:blip>
-                    <a:stretch>
-                      <a:fillRect/>
-                    </a:stretch>
-                  </pic:blipFill>
-                  <pic:spPr>
-                    <a:xfrm>
-                      <a:off x="0" y="0"/>
-                      <a:ext cx="1836557" cy="1543050"/>
-                    </a:xfrm>
-                    <a:prstGeom prst="rect">
-                      <a:avLst/>
-                    </a:prstGeom>
-                  </pic:spPr>
-                </pic:pic>
-              </a:graphicData>
-            </a:graphic>
-          </wp:inline>
-        </w:drawing>
-      </w:r>
-    </w:p>
-    <w:p w14:noSpellErr="1">
-      <w:pPr>
-        <w:pStyle w:val="Normal"/>
-        <w:spacing w:line="360" w:lineRule="auto"/>
-        <w:jc w:val="center"/>
-        <w:rPr>
-          <w:rFonts w:ascii="Times New Roman" w:hAnsi="Times New Roman" w:eastAsia="Times New Roman" w:cs="Times New Roman"/>
-          <w:b w:val="1"/>
-          <w:bCs w:val="1"/>
-          <w:sz w:val="32"/>
-          <w:szCs w:val="32"/>
-        </w:rPr>
       </w:pPr>
     </w:p>
     <w:p w14:noSpellErr="1">
@@ -395,6 +338,62 @@
           <w:szCs w:val="28"/>
         </w:rPr>
         <w:t xml:space="preserve"> BEX 402 )</w:t>
+      </w:r>
+    </w:p>
+    <w:p w14:noSpellErr="1">
+      <w:pPr>
+        <w:pStyle w:val="Normal"/>
+        <w:spacing w:line="360" w:lineRule="auto"/>
+        <w:jc w:val="center"/>
+        <w:rPr>
+          <w:rFonts w:ascii="Times New Roman" w:hAnsi="Times New Roman" w:eastAsia="Times New Roman" w:cs="Times New Roman"/>
+          <w:b w:val="0"/>
+          <w:bCs w:val="0"/>
+          <w:sz w:val="28"/>
+          <w:szCs w:val="28"/>
+        </w:rPr>
+      </w:pPr>
+      <w:r>
+        <w:rPr>
+          <w:rFonts w:ascii="Times New Roman" w:hAnsi="Times New Roman" w:eastAsia="Times New Roman" w:cs="Times New Roman"/>
+          <w:b w:val="0"/>
+          <w:bCs w:val="0"/>
+          <w:sz w:val="28"/>
+          <w:szCs w:val="28"/>
+        </w:rPr>
+        <w:t xml:space="preserve">Prashant </w:t>
+      </w:r>
+      <w:r>
+        <w:rPr>
+          <w:rFonts w:ascii="Times New Roman" w:hAnsi="Times New Roman" w:eastAsia="Times New Roman" w:cs="Times New Roman"/>
+          <w:b w:val="0"/>
+          <w:bCs w:val="0"/>
+          <w:sz w:val="28"/>
+          <w:szCs w:val="28"/>
+        </w:rPr>
+        <w:t xml:space="preserve">Bhatta </w:t>
+      </w:r>
+      <w:proofErr w:type="gramStart"/>
+      <w:r>
+        <w:rPr>
+          <w:rFonts w:ascii="Times New Roman" w:hAnsi="Times New Roman" w:eastAsia="Times New Roman" w:cs="Times New Roman"/>
+          <w:b w:val="0"/>
+          <w:bCs w:val="0"/>
+          <w:sz w:val="28"/>
+          <w:szCs w:val="28"/>
+        </w:rPr>
+        <w:t>( 073</w:t>
+      </w:r>
+      <w:proofErr w:type="gramEnd"/>
+      <w:r>
+        <w:rPr>
+          <w:rFonts w:ascii="Times New Roman" w:hAnsi="Times New Roman" w:eastAsia="Times New Roman" w:cs="Times New Roman"/>
+          <w:b w:val="0"/>
+          <w:bCs w:val="0"/>
+          <w:sz w:val="28"/>
+          <w:szCs w:val="28"/>
+        </w:rPr>
+        <w:t xml:space="preserve"> BEX 425 )</w:t>
       </w:r>
     </w:p>
     <w:p>
@@ -487,6 +486,74 @@
         <w:t xml:space="preserve"> BEX 427 )</w:t>
       </w:r>
     </w:p>
+    <w:p>
+      <w:pPr>
+        <w:pStyle w:val="Normal"/>
+        <w:spacing w:line="360" w:lineRule="auto"/>
+        <w:jc w:val="center"/>
+        <w:rPr>
+          <w:rFonts w:ascii="Times New Roman" w:hAnsi="Times New Roman" w:eastAsia="Times New Roman" w:cs="Times New Roman"/>
+          <w:b w:val="0"/>
+          <w:bCs w:val="0"/>
+          <w:sz w:val="28"/>
+          <w:szCs w:val="28"/>
+        </w:rPr>
+      </w:pPr>
+      <w:proofErr w:type="spellStart"/>
+      <w:r>
+        <w:rPr>
+          <w:rFonts w:ascii="Times New Roman" w:hAnsi="Times New Roman" w:eastAsia="Times New Roman" w:cs="Times New Roman"/>
+          <w:b w:val="0"/>
+          <w:bCs w:val="0"/>
+          <w:sz w:val="28"/>
+          <w:szCs w:val="28"/>
+        </w:rPr>
+        <w:t>Shisir</w:t>
+      </w:r>
+      <w:proofErr w:type="spellEnd"/>
+      <w:r>
+        <w:rPr>
+          <w:rFonts w:ascii="Times New Roman" w:hAnsi="Times New Roman" w:eastAsia="Times New Roman" w:cs="Times New Roman"/>
+          <w:b w:val="0"/>
+          <w:bCs w:val="0"/>
+          <w:sz w:val="28"/>
+          <w:szCs w:val="28"/>
+        </w:rPr>
+        <w:t xml:space="preserve"> </w:t>
+      </w:r>
+      <w:proofErr w:type="spellStart"/>
+      <w:r>
+        <w:rPr>
+          <w:rFonts w:ascii="Times New Roman" w:hAnsi="Times New Roman" w:eastAsia="Times New Roman" w:cs="Times New Roman"/>
+          <w:b w:val="0"/>
+          <w:bCs w:val="0"/>
+          <w:sz w:val="28"/>
+          <w:szCs w:val="28"/>
+        </w:rPr>
+        <w:t>Panta</w:t>
+      </w:r>
+      <w:proofErr w:type="spellEnd"/>
+      <w:r>
+        <w:rPr>
+          <w:rFonts w:ascii="Times New Roman" w:hAnsi="Times New Roman" w:eastAsia="Times New Roman" w:cs="Times New Roman"/>
+          <w:b w:val="0"/>
+          <w:bCs w:val="0"/>
+          <w:sz w:val="28"/>
+          <w:szCs w:val="28"/>
+        </w:rPr>
+        <w:t xml:space="preserve"> </w:t>
+      </w:r>
+      <w:r>
+        <w:rPr>
+          <w:rFonts w:ascii="Times New Roman" w:hAnsi="Times New Roman" w:eastAsia="Times New Roman" w:cs="Times New Roman"/>
+          <w:b w:val="0"/>
+          <w:bCs w:val="0"/>
+          <w:sz w:val="28"/>
+          <w:szCs w:val="28"/>
+        </w:rPr>
+        <w:t xml:space="preserve">( 073 BEX 441 ) </w:t>
+      </w:r>
+    </w:p>
     <w:p w14:noSpellErr="1">
       <w:pPr>
         <w:pStyle w:val="Normal"/>
@@ -650,32 +717,7 @@
     </w:p>
     <w:p w14:noSpellErr="1">
       <w:pPr>
-        <w:pStyle w:val="Normal"/>
-        <w:spacing w:line="360" w:lineRule="auto"/>
-        <w:ind w:left="0" w:right="0"/>
         <w:jc w:val="left"/>
-        <w:rPr>
-          <w:rFonts w:ascii="Times New Roman" w:hAnsi="Times New Roman" w:eastAsia="Times New Roman" w:cs="Times New Roman"/>
-          <w:noProof w:val="0"/>
-          <w:sz w:val="24"/>
-          <w:szCs w:val="24"/>
-          <w:lang w:val="en-US"/>
-        </w:rPr>
-      </w:pPr>
-    </w:p>
-    <w:p w14:noSpellErr="1">
-      <w:pPr>
-        <w:pStyle w:val="Normal"/>
-        <w:spacing w:line="360" w:lineRule="auto"/>
-        <w:ind w:left="0" w:right="0"/>
-        <w:jc w:val="left"/>
-        <w:rPr>
-          <w:rFonts w:ascii="Times New Roman" w:hAnsi="Times New Roman" w:eastAsia="Times New Roman" w:cs="Times New Roman"/>
-          <w:noProof w:val="0"/>
-          <w:sz w:val="24"/>
-          <w:szCs w:val="24"/>
-          <w:lang w:val="en-US"/>
-        </w:rPr>
       </w:pPr>
       <w:r>
         <w:rPr>
@@ -685,7 +727,7 @@
           <w:szCs w:val="24"/>
           <w:lang w:val="en-US"/>
         </w:rPr>
-        <w:t xml:space="preserve">We would like to </w:t>
+        <w:t xml:space="preserve">We would like to express our heartfelt gratitude to Department of computer and electronics for this wonderful opportunity of developing our project. We would like to thank our lecturers and lab teacher for their imparting their knowledge and guidance to develop our programming skills. Their diligence and effort have played crucial role in improving our </w:t>
       </w:r>
       <w:r>
         <w:rPr>
@@ -695,7 +737,7 @@
           <w:szCs w:val="24"/>
           <w:lang w:val="en-US"/>
         </w:rPr>
-        <w:t xml:space="preserve">express our deep gratitude to Mr. BJ </w:t>
+        <w:t>problem-</w:t>
       </w:r>
       <w:r>
         <w:rPr>
@@ -705,7 +747,7 @@
           <w:szCs w:val="24"/>
           <w:lang w:val="en-US"/>
         </w:rPr>
-        <w:t>Sir for</w:t>
+        <w:t>solving</w:t>
       </w:r>
       <w:r>
         <w:rPr>
@@ -715,32 +757,12 @@
           <w:szCs w:val="24"/>
           <w:lang w:val="en-US"/>
         </w:rPr>
-        <w:t xml:space="preserve"> </w:t>
-      </w:r>
-      <w:r>
-        <w:rPr>
-          <w:rFonts w:ascii="Times New Roman" w:hAnsi="Times New Roman" w:eastAsia="Times New Roman" w:cs="Times New Roman"/>
-          <w:noProof w:val="0"/>
-          <w:sz w:val="24"/>
-          <w:szCs w:val="24"/>
-          <w:lang w:val="en-US"/>
-        </w:rPr>
-        <w:t xml:space="preserve">giving us the lectures on OOP. We would also like to thank DOECE for giving us a project to do on OOP. The best way to learn is to make something and we hope the project is going to teach and train us a lot. </w:t>
+        <w:t xml:space="preserve"> skills and through the projects like this helps us to gain the mastery of the language. The best way to learn is to make something and we hope the project is going to teach and train us a lot. </w:t>
       </w:r>
     </w:p>
     <w:p w14:noSpellErr="1">
       <w:pPr>
-        <w:pStyle w:val="Normal"/>
-        <w:spacing w:line="360" w:lineRule="auto"/>
-        <w:ind w:left="0" w:right="0"/>
         <w:jc w:val="left"/>
-        <w:rPr>
-          <w:rFonts w:ascii="Times New Roman" w:hAnsi="Times New Roman" w:eastAsia="Times New Roman" w:cs="Times New Roman"/>
-          <w:noProof w:val="0"/>
-          <w:sz w:val="24"/>
-          <w:szCs w:val="24"/>
-          <w:lang w:val="en-US"/>
-        </w:rPr>
       </w:pPr>
       <w:r>
         <w:rPr>
@@ -755,6 +777,21 @@
     </w:p>
     <w:p w14:noSpellErr="1">
       <w:pPr>
+        <w:jc w:val="left"/>
+      </w:pPr>
+      <w:r>
+        <w:rPr>
+          <w:rFonts w:ascii="Times New Roman" w:hAnsi="Times New Roman" w:eastAsia="Times New Roman" w:cs="Times New Roman"/>
+          <w:noProof w:val="0"/>
+          <w:sz w:val="24"/>
+          <w:szCs w:val="24"/>
+          <w:lang w:val="en-US"/>
+        </w:rPr>
+        <w:t>Finally, we hope to complete the project in time with all the love, support and encouragements.</w:t>
+      </w:r>
+    </w:p>
+    <w:p w14:noSpellErr="1">
+      <w:pPr>
         <w:pStyle w:val="Normal"/>
         <w:spacing w:line="360" w:lineRule="auto"/>
         <w:ind w:left="0" w:right="0"/>
@@ -767,26 +804,6 @@
           <w:lang w:val="en-US"/>
         </w:rPr>
       </w:pPr>
-      <w:r>
-        <w:rPr>
-          <w:rFonts w:ascii="Times New Roman" w:hAnsi="Times New Roman" w:eastAsia="Times New Roman" w:cs="Times New Roman"/>
-          <w:noProof w:val="0"/>
-          <w:sz w:val="24"/>
-          <w:szCs w:val="24"/>
-          <w:lang w:val="en-US"/>
-        </w:rPr>
-        <w:t xml:space="preserve"> Finally, we hope to complete the project in time with all the love, </w:t>
-      </w:r>
-      <w:r>
-        <w:rPr>
-          <w:rFonts w:ascii="Times New Roman" w:hAnsi="Times New Roman" w:eastAsia="Times New Roman" w:cs="Times New Roman"/>
-          <w:noProof w:val="0"/>
-          <w:sz w:val="24"/>
-          <w:szCs w:val="24"/>
-          <w:lang w:val="en-US"/>
-        </w:rPr>
-        <w:t>support and encouragements.</w:t>
-      </w:r>
     </w:p>
     <w:p w14:noSpellErr="1">
       <w:pPr>
@@ -972,7 +989,7 @@
         </w:rPr>
       </w:pPr>
     </w:p>
-    <w:p>
+    <w:p w14:noSpellErr="1">
       <w:pPr>
         <w:pStyle w:val="Normal"/>
         <w:spacing w:line="360" w:lineRule="auto"/>
@@ -989,7 +1006,7 @@
         </w:rPr>
       </w:pPr>
     </w:p>
-    <w:p>
+    <w:p w14:noSpellErr="1">
       <w:pPr>
         <w:pStyle w:val="Normal"/>
         <w:spacing w:line="360" w:lineRule="auto"/>
@@ -1006,7 +1023,7 @@
         </w:rPr>
       </w:pPr>
     </w:p>
-    <w:p>
+    <w:p w14:noSpellErr="1">
       <w:pPr>
         <w:pStyle w:val="Normal"/>
         <w:spacing w:line="360" w:lineRule="auto"/>
@@ -1022,57 +1039,6 @@
           <w:lang w:val="en-US"/>
         </w:rPr>
       </w:pPr>
-    </w:p>
-    <w:p>
-      <w:pPr>
-        <w:pStyle w:val="Normal"/>
-        <w:spacing w:line="360" w:lineRule="auto"/>
-        <w:ind w:left="0" w:right="0"/>
-        <w:jc w:val="center"/>
-        <w:rPr>
-          <w:rFonts w:ascii="Times New Roman" w:hAnsi="Times New Roman" w:eastAsia="Times New Roman" w:cs="Times New Roman"/>
-          <w:b w:val="1"/>
-          <w:bCs w:val="1"/>
-          <w:noProof w:val="0"/>
-          <w:sz w:val="36"/>
-          <w:szCs w:val="36"/>
-          <w:lang w:val="en-US"/>
-        </w:rPr>
-      </w:pPr>
-    </w:p>
-    <w:p>
-      <w:pPr>
-        <w:pStyle w:val="Normal"/>
-        <w:spacing w:line="360" w:lineRule="auto"/>
-        <w:ind w:left="0" w:right="0"/>
-        <w:jc w:val="center"/>
-        <w:rPr>
-          <w:rFonts w:ascii="Times New Roman" w:hAnsi="Times New Roman" w:eastAsia="Times New Roman" w:cs="Times New Roman"/>
-          <w:b w:val="1"/>
-          <w:bCs w:val="1"/>
-          <w:noProof w:val="0"/>
-          <w:sz w:val="36"/>
-          <w:szCs w:val="36"/>
-          <w:lang w:val="en-US"/>
-        </w:rPr>
-      </w:pPr>
-    </w:p>
-    <w:p w14:noSpellErr="1">
-      <w:pPr>
-        <w:pStyle w:val="Normal"/>
-        <w:spacing w:line="360" w:lineRule="auto"/>
-        <w:ind w:left="0" w:right="0"/>
-        <w:jc w:val="center"/>
-        <w:rPr>
-          <w:rFonts w:ascii="Times New Roman" w:hAnsi="Times New Roman" w:eastAsia="Times New Roman" w:cs="Times New Roman"/>
-          <w:b w:val="1"/>
-          <w:bCs w:val="1"/>
-          <w:noProof w:val="0"/>
-          <w:sz w:val="36"/>
-          <w:szCs w:val="36"/>
-          <w:lang w:val="en-US"/>
-        </w:rPr>
-      </w:pPr>
       <w:r>
         <w:rPr>
           <w:rFonts w:ascii="Times New Roman" w:hAnsi="Times New Roman" w:eastAsia="Times New Roman" w:cs="Times New Roman"/>
@@ -1085,7 +1051,6 @@
         </w:rPr>
         <w:t xml:space="preserve">Table </w:t>
       </w:r>
-      <w:proofErr w:type="gramStart"/>
       <w:r>
         <w:rPr>
           <w:rFonts w:ascii="Times New Roman" w:hAnsi="Times New Roman" w:eastAsia="Times New Roman" w:cs="Times New Roman"/>
@@ -1098,7 +1063,6 @@
         </w:rPr>
         <w:t>Of</w:t>
       </w:r>
-      <w:proofErr w:type="gramEnd"/>
       <w:r>
         <w:rPr>
           <w:rFonts w:ascii="Times New Roman" w:hAnsi="Times New Roman" w:eastAsia="Times New Roman" w:cs="Times New Roman"/>
@@ -1135,6 +1099,8 @@
         </w:rPr>
         <w:t>tents</w:t>
       </w:r>
+      <w:proofErr w:type="gramStart"/>
+      <w:proofErr w:type="gramEnd"/>
     </w:p>
     <w:tbl>
       <w:tblPr>
@@ -1714,6 +1680,75 @@
               <w:t>Proposed System</w:t>
             </w:r>
           </w:p>
+          <w:p w14:noSpellErr="1">
+            <w:pPr>
+              <w:pStyle w:val="ListParagraph"/>
+              <w:numPr>
+                <w:ilvl w:val="0"/>
+                <w:numId w:val="20"/>
+              </w:numPr>
+              <w:spacing w:line="360" w:lineRule="auto"/>
+              <w:jc w:val="left"/>
+              <w:rPr>
+                <w:noProof w:val="0"/>
+                <w:color w:val="5A5A5A" w:themeColor="text2" w:themeTint="FF" w:themeShade="FF"/>
+                <w:sz w:val="28"/>
+                <w:szCs w:val="28"/>
+                <w:lang w:val="en-US"/>
+              </w:rPr>
+            </w:pPr>
+            <w:r>
+              <w:rPr>
+                <w:rFonts w:ascii="Times New Roman" w:hAnsi="Times New Roman" w:eastAsia="Times New Roman" w:cs="Times New Roman"/>
+                <w:noProof w:val="0"/>
+                <w:sz w:val="28"/>
+                <w:szCs w:val="28"/>
+                <w:lang w:val="en-US"/>
+              </w:rPr>
+              <w:t>Description</w:t>
+            </w:r>
+          </w:p>
+          <w:p w14:noSpellErr="1">
+            <w:pPr>
+              <w:pStyle w:val="ListParagraph"/>
+              <w:numPr>
+                <w:ilvl w:val="0"/>
+                <w:numId w:val="20"/>
+              </w:numPr>
+              <w:spacing w:line="360" w:lineRule="auto"/>
+              <w:jc w:val="left"/>
+              <w:rPr>
+                <w:noProof w:val="0"/>
+                <w:color w:val="5A5A5A" w:themeColor="text2" w:themeTint="FF" w:themeShade="FF"/>
+                <w:sz w:val="28"/>
+                <w:szCs w:val="28"/>
+                <w:lang w:val="en-US"/>
+              </w:rPr>
+            </w:pPr>
+            <w:r>
+              <w:rPr>
+                <w:rFonts w:ascii="Times New Roman" w:hAnsi="Times New Roman" w:eastAsia="Times New Roman" w:cs="Times New Roman"/>
+                <w:noProof w:val="0"/>
+                <w:sz w:val="28"/>
+                <w:szCs w:val="28"/>
+                <w:lang w:val="en-US"/>
+              </w:rPr>
+              <w:t>Block Diagram</w:t>
+            </w:r>
+          </w:p>
+          <w:p w14:noSpellErr="1">
+            <w:pPr>
+              <w:pStyle w:val="Normal"/>
+              <w:spacing w:line="360" w:lineRule="auto"/>
+              <w:rPr>
+                <w:rFonts w:ascii="Times New Roman" w:hAnsi="Times New Roman" w:eastAsia="Times New Roman" w:cs="Times New Roman"/>
+                <w:noProof w:val="0"/>
+                <w:sz w:val="28"/>
+                <w:szCs w:val="28"/>
+                <w:lang w:val="en-US"/>
+              </w:rPr>
+            </w:pPr>
+          </w:p>
         </w:tc>
         <w:tc>
           <w:tcPr>
@@ -1763,10 +1798,11 @@
             <w:tcW w:w="2769" w:type="dxa"/>
             <w:tcMar/>
           </w:tcPr>
-          <w:p>
+          <w:p w14:noSpellErr="1">
             <w:pPr>
               <w:pStyle w:val="Normal"/>
               <w:spacing w:line="360" w:lineRule="auto"/>
+              <w:jc w:val="left"/>
               <w:rPr>
                 <w:rFonts w:ascii="Times New Roman" w:hAnsi="Times New Roman" w:eastAsia="Times New Roman" w:cs="Times New Roman"/>
                 <w:noProof w:val="0"/>
@@ -1783,10 +1819,11 @@
             <w:tcW w:w="2769" w:type="dxa"/>
             <w:tcMar/>
           </w:tcPr>
-          <w:p>
+          <w:p w14:noSpellErr="1">
             <w:pPr>
               <w:pStyle w:val="Normal"/>
               <w:spacing w:line="360" w:lineRule="auto"/>
+              <w:jc w:val="left"/>
               <w:rPr>
                 <w:rFonts w:ascii="Times New Roman" w:hAnsi="Times New Roman" w:eastAsia="Times New Roman" w:cs="Times New Roman"/>
                 <w:noProof w:val="0"/>
@@ -2230,945 +2267,8 @@
           </w:p>
         </w:tc>
       </w:tr>
-      <w:tr>
-        <w:tc>
-          <w:tcPr>
-            <w:cnfStyle w:val="001000000000" w:firstRow="0" w:lastRow="0" w:firstColumn="1" w:lastColumn="0" w:oddVBand="0" w:evenVBand="0" w:oddHBand="0" w:evenHBand="0" w:firstRowFirstColumn="0" w:firstRowLastColumn="0" w:lastRowFirstColumn="0" w:lastRowLastColumn="0"/>
-            <w:tcW w:w="2769" w:type="dxa"/>
-            <w:tcMar/>
-          </w:tcPr>
-          <w:p>
-            <w:pPr>
-              <w:pStyle w:val="Normal"/>
-              <w:spacing w:line="360" w:lineRule="auto"/>
-              <w:rPr>
-                <w:rFonts w:ascii="Times New Roman" w:hAnsi="Times New Roman" w:eastAsia="Times New Roman" w:cs="Times New Roman"/>
-                <w:noProof w:val="0"/>
-                <w:sz w:val="28"/>
-                <w:szCs w:val="28"/>
-                <w:lang w:val="en-US"/>
-              </w:rPr>
-            </w:pPr>
-            <w:r>
-              <w:rPr>
-                <w:rFonts w:ascii="Times New Roman" w:hAnsi="Times New Roman" w:eastAsia="Times New Roman" w:cs="Times New Roman"/>
-                <w:noProof w:val="0"/>
-                <w:sz w:val="28"/>
-                <w:szCs w:val="28"/>
-                <w:lang w:val="en-US"/>
-              </w:rPr>
-              <w:t>8</w:t>
-            </w:r>
-          </w:p>
-        </w:tc>
-        <w:tc>
-          <w:tcPr>
-            <w:cnfStyle w:val="000000000000" w:firstRow="0" w:lastRow="0" w:firstColumn="0" w:lastColumn="0" w:oddVBand="0" w:evenVBand="0" w:oddHBand="0" w:evenHBand="0" w:firstRowFirstColumn="0" w:firstRowLastColumn="0" w:lastRowFirstColumn="0" w:lastRowLastColumn="0"/>
-            <w:tcW w:w="2769" w:type="dxa"/>
-            <w:tcMar/>
-          </w:tcPr>
-          <w:p>
-            <w:pPr>
-              <w:pStyle w:val="Normal"/>
-              <w:spacing w:line="360" w:lineRule="auto"/>
-              <w:rPr>
-                <w:rFonts w:ascii="Times New Roman" w:hAnsi="Times New Roman" w:eastAsia="Times New Roman" w:cs="Times New Roman"/>
-                <w:noProof w:val="0"/>
-                <w:sz w:val="28"/>
-                <w:szCs w:val="28"/>
-                <w:lang w:val="en-US"/>
-              </w:rPr>
-            </w:pPr>
-          </w:p>
-        </w:tc>
-        <w:tc>
-          <w:tcPr>
-            <w:cnfStyle w:val="000000000000" w:firstRow="0" w:lastRow="0" w:firstColumn="0" w:lastColumn="0" w:oddVBand="0" w:evenVBand="0" w:oddHBand="0" w:evenHBand="0" w:firstRowFirstColumn="0" w:firstRowLastColumn="0" w:lastRowFirstColumn="0" w:lastRowLastColumn="0"/>
-            <w:tcW w:w="2769" w:type="dxa"/>
-            <w:tcMar/>
-          </w:tcPr>
-          <w:p>
-            <w:pPr>
-              <w:pStyle w:val="Normal"/>
-              <w:spacing w:line="360" w:lineRule="auto"/>
-              <w:rPr>
-                <w:rFonts w:ascii="Times New Roman" w:hAnsi="Times New Roman" w:eastAsia="Times New Roman" w:cs="Times New Roman"/>
-                <w:noProof w:val="0"/>
-                <w:sz w:val="28"/>
-                <w:szCs w:val="28"/>
-                <w:lang w:val="en-US"/>
-              </w:rPr>
-            </w:pPr>
-          </w:p>
-        </w:tc>
-      </w:tr>
-      <w:tr>
-        <w:tc>
-          <w:tcPr>
-            <w:cnfStyle w:val="001000000000" w:firstRow="0" w:lastRow="0" w:firstColumn="1" w:lastColumn="0" w:oddVBand="0" w:evenVBand="0" w:oddHBand="0" w:evenHBand="0" w:firstRowFirstColumn="0" w:firstRowLastColumn="0" w:lastRowFirstColumn="0" w:lastRowLastColumn="0"/>
-            <w:tcW w:w="2769" w:type="dxa"/>
-            <w:tcMar/>
-          </w:tcPr>
-          <w:p>
-            <w:pPr>
-              <w:pStyle w:val="Normal"/>
-              <w:spacing w:line="360" w:lineRule="auto"/>
-              <w:rPr>
-                <w:rFonts w:ascii="Times New Roman" w:hAnsi="Times New Roman" w:eastAsia="Times New Roman" w:cs="Times New Roman"/>
-                <w:noProof w:val="0"/>
-                <w:sz w:val="28"/>
-                <w:szCs w:val="28"/>
-                <w:lang w:val="en-US"/>
-              </w:rPr>
-            </w:pPr>
-          </w:p>
-        </w:tc>
-        <w:tc>
-          <w:tcPr>
-            <w:cnfStyle w:val="000000000000" w:firstRow="0" w:lastRow="0" w:firstColumn="0" w:lastColumn="0" w:oddVBand="0" w:evenVBand="0" w:oddHBand="0" w:evenHBand="0" w:firstRowFirstColumn="0" w:firstRowLastColumn="0" w:lastRowFirstColumn="0" w:lastRowLastColumn="0"/>
-            <w:tcW w:w="2769" w:type="dxa"/>
-            <w:tcMar/>
-          </w:tcPr>
-          <w:p>
-            <w:pPr>
-              <w:pStyle w:val="Normal"/>
-              <w:spacing w:line="360" w:lineRule="auto"/>
-              <w:rPr>
-                <w:rFonts w:ascii="Times New Roman" w:hAnsi="Times New Roman" w:eastAsia="Times New Roman" w:cs="Times New Roman"/>
-                <w:noProof w:val="0"/>
-                <w:sz w:val="28"/>
-                <w:szCs w:val="28"/>
-                <w:lang w:val="en-US"/>
-              </w:rPr>
-            </w:pPr>
-          </w:p>
-        </w:tc>
-        <w:tc>
-          <w:tcPr>
-            <w:cnfStyle w:val="000000000000" w:firstRow="0" w:lastRow="0" w:firstColumn="0" w:lastColumn="0" w:oddVBand="0" w:evenVBand="0" w:oddHBand="0" w:evenHBand="0" w:firstRowFirstColumn="0" w:firstRowLastColumn="0" w:lastRowFirstColumn="0" w:lastRowLastColumn="0"/>
-            <w:tcW w:w="2769" w:type="dxa"/>
-            <w:tcMar/>
-          </w:tcPr>
-          <w:p>
-            <w:pPr>
-              <w:pStyle w:val="Normal"/>
-              <w:spacing w:line="360" w:lineRule="auto"/>
-              <w:rPr>
-                <w:rFonts w:ascii="Times New Roman" w:hAnsi="Times New Roman" w:eastAsia="Times New Roman" w:cs="Times New Roman"/>
-                <w:noProof w:val="0"/>
-                <w:sz w:val="28"/>
-                <w:szCs w:val="28"/>
-                <w:lang w:val="en-US"/>
-              </w:rPr>
-            </w:pPr>
-          </w:p>
-        </w:tc>
-      </w:tr>
-      <w:tr>
-        <w:tc>
-          <w:tcPr>
-            <w:cnfStyle w:val="001000000000" w:firstRow="0" w:lastRow="0" w:firstColumn="1" w:lastColumn="0" w:oddVBand="0" w:evenVBand="0" w:oddHBand="0" w:evenHBand="0" w:firstRowFirstColumn="0" w:firstRowLastColumn="0" w:lastRowFirstColumn="0" w:lastRowLastColumn="0"/>
-            <w:tcW w:w="2769" w:type="dxa"/>
-            <w:tcMar/>
-          </w:tcPr>
-          <w:p>
-            <w:pPr>
-              <w:pStyle w:val="Normal"/>
-              <w:spacing w:line="360" w:lineRule="auto"/>
-              <w:rPr>
-                <w:rFonts w:ascii="Times New Roman" w:hAnsi="Times New Roman" w:eastAsia="Times New Roman" w:cs="Times New Roman"/>
-                <w:noProof w:val="0"/>
-                <w:sz w:val="28"/>
-                <w:szCs w:val="28"/>
-                <w:lang w:val="en-US"/>
-              </w:rPr>
-            </w:pPr>
-            <w:r>
-              <w:rPr>
-                <w:rFonts w:ascii="Times New Roman" w:hAnsi="Times New Roman" w:eastAsia="Times New Roman" w:cs="Times New Roman"/>
-                <w:noProof w:val="0"/>
-                <w:sz w:val="28"/>
-                <w:szCs w:val="28"/>
-                <w:lang w:val="en-US"/>
-              </w:rPr>
-              <w:t>9</w:t>
-            </w:r>
-          </w:p>
-        </w:tc>
-        <w:tc>
-          <w:tcPr>
-            <w:cnfStyle w:val="000000000000" w:firstRow="0" w:lastRow="0" w:firstColumn="0" w:lastColumn="0" w:oddVBand="0" w:evenVBand="0" w:oddHBand="0" w:evenHBand="0" w:firstRowFirstColumn="0" w:firstRowLastColumn="0" w:lastRowFirstColumn="0" w:lastRowLastColumn="0"/>
-            <w:tcW w:w="2769" w:type="dxa"/>
-            <w:tcMar/>
-          </w:tcPr>
-          <w:p>
-            <w:pPr>
-              <w:pStyle w:val="Normal"/>
-              <w:spacing w:line="360" w:lineRule="auto"/>
-              <w:rPr>
-                <w:rFonts w:ascii="Times New Roman" w:hAnsi="Times New Roman" w:eastAsia="Times New Roman" w:cs="Times New Roman"/>
-                <w:noProof w:val="0"/>
-                <w:sz w:val="28"/>
-                <w:szCs w:val="28"/>
-                <w:lang w:val="en-US"/>
-              </w:rPr>
-            </w:pPr>
-          </w:p>
-        </w:tc>
-        <w:tc>
-          <w:tcPr>
-            <w:cnfStyle w:val="000000000000" w:firstRow="0" w:lastRow="0" w:firstColumn="0" w:lastColumn="0" w:oddVBand="0" w:evenVBand="0" w:oddHBand="0" w:evenHBand="0" w:firstRowFirstColumn="0" w:firstRowLastColumn="0" w:lastRowFirstColumn="0" w:lastRowLastColumn="0"/>
-            <w:tcW w:w="2769" w:type="dxa"/>
-            <w:tcMar/>
-          </w:tcPr>
-          <w:p>
-            <w:pPr>
-              <w:pStyle w:val="Normal"/>
-              <w:spacing w:line="360" w:lineRule="auto"/>
-              <w:rPr>
-                <w:rFonts w:ascii="Times New Roman" w:hAnsi="Times New Roman" w:eastAsia="Times New Roman" w:cs="Times New Roman"/>
-                <w:noProof w:val="0"/>
-                <w:sz w:val="28"/>
-                <w:szCs w:val="28"/>
-                <w:lang w:val="en-US"/>
-              </w:rPr>
-            </w:pPr>
-          </w:p>
-        </w:tc>
-      </w:tr>
-      <w:tr>
-        <w:tc>
-          <w:tcPr>
-            <w:cnfStyle w:val="001000000000" w:firstRow="0" w:lastRow="0" w:firstColumn="1" w:lastColumn="0" w:oddVBand="0" w:evenVBand="0" w:oddHBand="0" w:evenHBand="0" w:firstRowFirstColumn="0" w:firstRowLastColumn="0" w:lastRowFirstColumn="0" w:lastRowLastColumn="0"/>
-            <w:tcW w:w="2769" w:type="dxa"/>
-            <w:tcMar/>
-          </w:tcPr>
-          <w:p>
-            <w:pPr>
-              <w:pStyle w:val="Normal"/>
-              <w:spacing w:line="360" w:lineRule="auto"/>
-              <w:rPr>
-                <w:rFonts w:ascii="Times New Roman" w:hAnsi="Times New Roman" w:eastAsia="Times New Roman" w:cs="Times New Roman"/>
-                <w:noProof w:val="0"/>
-                <w:sz w:val="28"/>
-                <w:szCs w:val="28"/>
-                <w:lang w:val="en-US"/>
-              </w:rPr>
-            </w:pPr>
-          </w:p>
-        </w:tc>
-        <w:tc>
-          <w:tcPr>
-            <w:cnfStyle w:val="000000000000" w:firstRow="0" w:lastRow="0" w:firstColumn="0" w:lastColumn="0" w:oddVBand="0" w:evenVBand="0" w:oddHBand="0" w:evenHBand="0" w:firstRowFirstColumn="0" w:firstRowLastColumn="0" w:lastRowFirstColumn="0" w:lastRowLastColumn="0"/>
-            <w:tcW w:w="2769" w:type="dxa"/>
-            <w:tcMar/>
-          </w:tcPr>
-          <w:p>
-            <w:pPr>
-              <w:pStyle w:val="Normal"/>
-              <w:spacing w:line="360" w:lineRule="auto"/>
-              <w:rPr>
-                <w:rFonts w:ascii="Times New Roman" w:hAnsi="Times New Roman" w:eastAsia="Times New Roman" w:cs="Times New Roman"/>
-                <w:noProof w:val="0"/>
-                <w:sz w:val="28"/>
-                <w:szCs w:val="28"/>
-                <w:lang w:val="en-US"/>
-              </w:rPr>
-            </w:pPr>
-          </w:p>
-        </w:tc>
-        <w:tc>
-          <w:tcPr>
-            <w:cnfStyle w:val="000000000000" w:firstRow="0" w:lastRow="0" w:firstColumn="0" w:lastColumn="0" w:oddVBand="0" w:evenVBand="0" w:oddHBand="0" w:evenHBand="0" w:firstRowFirstColumn="0" w:firstRowLastColumn="0" w:lastRowFirstColumn="0" w:lastRowLastColumn="0"/>
-            <w:tcW w:w="2769" w:type="dxa"/>
-            <w:tcMar/>
-          </w:tcPr>
-          <w:p>
-            <w:pPr>
-              <w:pStyle w:val="Normal"/>
-              <w:spacing w:line="360" w:lineRule="auto"/>
-              <w:rPr>
-                <w:rFonts w:ascii="Times New Roman" w:hAnsi="Times New Roman" w:eastAsia="Times New Roman" w:cs="Times New Roman"/>
-                <w:noProof w:val="0"/>
-                <w:sz w:val="28"/>
-                <w:szCs w:val="28"/>
-                <w:lang w:val="en-US"/>
-              </w:rPr>
-            </w:pPr>
-          </w:p>
-        </w:tc>
-      </w:tr>
-      <w:tr>
-        <w:tc>
-          <w:tcPr>
-            <w:cnfStyle w:val="001000000000" w:firstRow="0" w:lastRow="0" w:firstColumn="1" w:lastColumn="0" w:oddVBand="0" w:evenVBand="0" w:oddHBand="0" w:evenHBand="0" w:firstRowFirstColumn="0" w:firstRowLastColumn="0" w:lastRowFirstColumn="0" w:lastRowLastColumn="0"/>
-            <w:tcW w:w="2769" w:type="dxa"/>
-            <w:tcMar/>
-          </w:tcPr>
-          <w:p>
-            <w:pPr>
-              <w:pStyle w:val="Normal"/>
-              <w:spacing w:line="360" w:lineRule="auto"/>
-              <w:rPr>
-                <w:rFonts w:ascii="Times New Roman" w:hAnsi="Times New Roman" w:eastAsia="Times New Roman" w:cs="Times New Roman"/>
-                <w:noProof w:val="0"/>
-                <w:sz w:val="28"/>
-                <w:szCs w:val="28"/>
-                <w:lang w:val="en-US"/>
-              </w:rPr>
-            </w:pPr>
-            <w:r>
-              <w:rPr>
-                <w:rFonts w:ascii="Times New Roman" w:hAnsi="Times New Roman" w:eastAsia="Times New Roman" w:cs="Times New Roman"/>
-                <w:noProof w:val="0"/>
-                <w:sz w:val="28"/>
-                <w:szCs w:val="28"/>
-                <w:lang w:val="en-US"/>
-              </w:rPr>
-              <w:t>10</w:t>
-            </w:r>
-          </w:p>
-        </w:tc>
-        <w:tc>
-          <w:tcPr>
-            <w:cnfStyle w:val="000000000000" w:firstRow="0" w:lastRow="0" w:firstColumn="0" w:lastColumn="0" w:oddVBand="0" w:evenVBand="0" w:oddHBand="0" w:evenHBand="0" w:firstRowFirstColumn="0" w:firstRowLastColumn="0" w:lastRowFirstColumn="0" w:lastRowLastColumn="0"/>
-            <w:tcW w:w="2769" w:type="dxa"/>
-            <w:tcMar/>
-          </w:tcPr>
-          <w:p>
-            <w:pPr>
-              <w:pStyle w:val="Normal"/>
-              <w:spacing w:line="360" w:lineRule="auto"/>
-              <w:rPr>
-                <w:rFonts w:ascii="Times New Roman" w:hAnsi="Times New Roman" w:eastAsia="Times New Roman" w:cs="Times New Roman"/>
-                <w:noProof w:val="0"/>
-                <w:sz w:val="28"/>
-                <w:szCs w:val="28"/>
-                <w:lang w:val="en-US"/>
-              </w:rPr>
-            </w:pPr>
-          </w:p>
-        </w:tc>
-        <w:tc>
-          <w:tcPr>
-            <w:cnfStyle w:val="000000000000" w:firstRow="0" w:lastRow="0" w:firstColumn="0" w:lastColumn="0" w:oddVBand="0" w:evenVBand="0" w:oddHBand="0" w:evenHBand="0" w:firstRowFirstColumn="0" w:firstRowLastColumn="0" w:lastRowFirstColumn="0" w:lastRowLastColumn="0"/>
-            <w:tcW w:w="2769" w:type="dxa"/>
-            <w:tcMar/>
-          </w:tcPr>
-          <w:p>
-            <w:pPr>
-              <w:pStyle w:val="Normal"/>
-              <w:spacing w:line="360" w:lineRule="auto"/>
-              <w:rPr>
-                <w:rFonts w:ascii="Times New Roman" w:hAnsi="Times New Roman" w:eastAsia="Times New Roman" w:cs="Times New Roman"/>
-                <w:noProof w:val="0"/>
-                <w:sz w:val="28"/>
-                <w:szCs w:val="28"/>
-                <w:lang w:val="en-US"/>
-              </w:rPr>
-            </w:pPr>
-          </w:p>
-        </w:tc>
-      </w:tr>
-      <w:tr>
-        <w:tc>
-          <w:tcPr>
-            <w:cnfStyle w:val="001000000000" w:firstRow="0" w:lastRow="0" w:firstColumn="1" w:lastColumn="0" w:oddVBand="0" w:evenVBand="0" w:oddHBand="0" w:evenHBand="0" w:firstRowFirstColumn="0" w:firstRowLastColumn="0" w:lastRowFirstColumn="0" w:lastRowLastColumn="0"/>
-            <w:tcW w:w="2769" w:type="dxa"/>
-            <w:tcMar/>
-          </w:tcPr>
-          <w:p>
-            <w:pPr>
-              <w:pStyle w:val="Normal"/>
-              <w:spacing w:line="360" w:lineRule="auto"/>
-              <w:rPr>
-                <w:rFonts w:ascii="Times New Roman" w:hAnsi="Times New Roman" w:eastAsia="Times New Roman" w:cs="Times New Roman"/>
-                <w:noProof w:val="0"/>
-                <w:sz w:val="28"/>
-                <w:szCs w:val="28"/>
-                <w:lang w:val="en-US"/>
-              </w:rPr>
-            </w:pPr>
-          </w:p>
-        </w:tc>
-        <w:tc>
-          <w:tcPr>
-            <w:cnfStyle w:val="000000000000" w:firstRow="0" w:lastRow="0" w:firstColumn="0" w:lastColumn="0" w:oddVBand="0" w:evenVBand="0" w:oddHBand="0" w:evenHBand="0" w:firstRowFirstColumn="0" w:firstRowLastColumn="0" w:lastRowFirstColumn="0" w:lastRowLastColumn="0"/>
-            <w:tcW w:w="2769" w:type="dxa"/>
-            <w:tcMar/>
-          </w:tcPr>
-          <w:p>
-            <w:pPr>
-              <w:pStyle w:val="Normal"/>
-              <w:spacing w:line="360" w:lineRule="auto"/>
-              <w:rPr>
-                <w:rFonts w:ascii="Times New Roman" w:hAnsi="Times New Roman" w:eastAsia="Times New Roman" w:cs="Times New Roman"/>
-                <w:noProof w:val="0"/>
-                <w:sz w:val="28"/>
-                <w:szCs w:val="28"/>
-                <w:lang w:val="en-US"/>
-              </w:rPr>
-            </w:pPr>
-          </w:p>
-        </w:tc>
-        <w:tc>
-          <w:tcPr>
-            <w:cnfStyle w:val="000000000000" w:firstRow="0" w:lastRow="0" w:firstColumn="0" w:lastColumn="0" w:oddVBand="0" w:evenVBand="0" w:oddHBand="0" w:evenHBand="0" w:firstRowFirstColumn="0" w:firstRowLastColumn="0" w:lastRowFirstColumn="0" w:lastRowLastColumn="0"/>
-            <w:tcW w:w="2769" w:type="dxa"/>
-            <w:tcMar/>
-          </w:tcPr>
-          <w:p>
-            <w:pPr>
-              <w:pStyle w:val="Normal"/>
-              <w:spacing w:line="360" w:lineRule="auto"/>
-              <w:rPr>
-                <w:rFonts w:ascii="Times New Roman" w:hAnsi="Times New Roman" w:eastAsia="Times New Roman" w:cs="Times New Roman"/>
-                <w:noProof w:val="0"/>
-                <w:sz w:val="28"/>
-                <w:szCs w:val="28"/>
-                <w:lang w:val="en-US"/>
-              </w:rPr>
-            </w:pPr>
-          </w:p>
-        </w:tc>
-      </w:tr>
-      <w:tr>
-        <w:tc>
-          <w:tcPr>
-            <w:cnfStyle w:val="001000000000" w:firstRow="0" w:lastRow="0" w:firstColumn="1" w:lastColumn="0" w:oddVBand="0" w:evenVBand="0" w:oddHBand="0" w:evenHBand="0" w:firstRowFirstColumn="0" w:firstRowLastColumn="0" w:lastRowFirstColumn="0" w:lastRowLastColumn="0"/>
-            <w:tcW w:w="2769" w:type="dxa"/>
-            <w:tcMar/>
-          </w:tcPr>
-          <w:p>
-            <w:pPr>
-              <w:pStyle w:val="Normal"/>
-              <w:spacing w:line="360" w:lineRule="auto"/>
-              <w:rPr>
-                <w:rFonts w:ascii="Times New Roman" w:hAnsi="Times New Roman" w:eastAsia="Times New Roman" w:cs="Times New Roman"/>
-                <w:noProof w:val="0"/>
-                <w:sz w:val="28"/>
-                <w:szCs w:val="28"/>
-                <w:lang w:val="en-US"/>
-              </w:rPr>
-            </w:pPr>
-            <w:r>
-              <w:rPr>
-                <w:rFonts w:ascii="Times New Roman" w:hAnsi="Times New Roman" w:eastAsia="Times New Roman" w:cs="Times New Roman"/>
-                <w:noProof w:val="0"/>
-                <w:sz w:val="28"/>
-                <w:szCs w:val="28"/>
-                <w:lang w:val="en-US"/>
-              </w:rPr>
-              <w:t>11</w:t>
-            </w:r>
-          </w:p>
-        </w:tc>
-        <w:tc>
-          <w:tcPr>
-            <w:cnfStyle w:val="000000000000" w:firstRow="0" w:lastRow="0" w:firstColumn="0" w:lastColumn="0" w:oddVBand="0" w:evenVBand="0" w:oddHBand="0" w:evenHBand="0" w:firstRowFirstColumn="0" w:firstRowLastColumn="0" w:lastRowFirstColumn="0" w:lastRowLastColumn="0"/>
-            <w:tcW w:w="2769" w:type="dxa"/>
-            <w:tcMar/>
-          </w:tcPr>
-          <w:p>
-            <w:pPr>
-              <w:pStyle w:val="Normal"/>
-              <w:spacing w:line="360" w:lineRule="auto"/>
-              <w:rPr>
-                <w:rFonts w:ascii="Times New Roman" w:hAnsi="Times New Roman" w:eastAsia="Times New Roman" w:cs="Times New Roman"/>
-                <w:noProof w:val="0"/>
-                <w:sz w:val="28"/>
-                <w:szCs w:val="28"/>
-                <w:lang w:val="en-US"/>
-              </w:rPr>
-            </w:pPr>
-          </w:p>
-        </w:tc>
-        <w:tc>
-          <w:tcPr>
-            <w:cnfStyle w:val="000000000000" w:firstRow="0" w:lastRow="0" w:firstColumn="0" w:lastColumn="0" w:oddVBand="0" w:evenVBand="0" w:oddHBand="0" w:evenHBand="0" w:firstRowFirstColumn="0" w:firstRowLastColumn="0" w:lastRowFirstColumn="0" w:lastRowLastColumn="0"/>
-            <w:tcW w:w="2769" w:type="dxa"/>
-            <w:tcMar/>
-          </w:tcPr>
-          <w:p>
-            <w:pPr>
-              <w:pStyle w:val="Normal"/>
-              <w:spacing w:line="360" w:lineRule="auto"/>
-              <w:rPr>
-                <w:rFonts w:ascii="Times New Roman" w:hAnsi="Times New Roman" w:eastAsia="Times New Roman" w:cs="Times New Roman"/>
-                <w:noProof w:val="0"/>
-                <w:sz w:val="28"/>
-                <w:szCs w:val="28"/>
-                <w:lang w:val="en-US"/>
-              </w:rPr>
-            </w:pPr>
-          </w:p>
-        </w:tc>
-      </w:tr>
-      <w:tr>
-        <w:tc>
-          <w:tcPr>
-            <w:cnfStyle w:val="001000000000" w:firstRow="0" w:lastRow="0" w:firstColumn="1" w:lastColumn="0" w:oddVBand="0" w:evenVBand="0" w:oddHBand="0" w:evenHBand="0" w:firstRowFirstColumn="0" w:firstRowLastColumn="0" w:lastRowFirstColumn="0" w:lastRowLastColumn="0"/>
-            <w:tcW w:w="2769" w:type="dxa"/>
-            <w:tcMar/>
-          </w:tcPr>
-          <w:p>
-            <w:pPr>
-              <w:pStyle w:val="Normal"/>
-              <w:spacing w:line="360" w:lineRule="auto"/>
-              <w:rPr>
-                <w:rFonts w:ascii="Times New Roman" w:hAnsi="Times New Roman" w:eastAsia="Times New Roman" w:cs="Times New Roman"/>
-                <w:noProof w:val="0"/>
-                <w:sz w:val="28"/>
-                <w:szCs w:val="28"/>
-                <w:lang w:val="en-US"/>
-              </w:rPr>
-            </w:pPr>
-          </w:p>
-        </w:tc>
-        <w:tc>
-          <w:tcPr>
-            <w:cnfStyle w:val="000000000000" w:firstRow="0" w:lastRow="0" w:firstColumn="0" w:lastColumn="0" w:oddVBand="0" w:evenVBand="0" w:oddHBand="0" w:evenHBand="0" w:firstRowFirstColumn="0" w:firstRowLastColumn="0" w:lastRowFirstColumn="0" w:lastRowLastColumn="0"/>
-            <w:tcW w:w="2769" w:type="dxa"/>
-            <w:tcMar/>
-          </w:tcPr>
-          <w:p>
-            <w:pPr>
-              <w:pStyle w:val="Normal"/>
-              <w:spacing w:line="360" w:lineRule="auto"/>
-              <w:rPr>
-                <w:rFonts w:ascii="Times New Roman" w:hAnsi="Times New Roman" w:eastAsia="Times New Roman" w:cs="Times New Roman"/>
-                <w:noProof w:val="0"/>
-                <w:sz w:val="28"/>
-                <w:szCs w:val="28"/>
-                <w:lang w:val="en-US"/>
-              </w:rPr>
-            </w:pPr>
-          </w:p>
-        </w:tc>
-        <w:tc>
-          <w:tcPr>
-            <w:cnfStyle w:val="000000000000" w:firstRow="0" w:lastRow="0" w:firstColumn="0" w:lastColumn="0" w:oddVBand="0" w:evenVBand="0" w:oddHBand="0" w:evenHBand="0" w:firstRowFirstColumn="0" w:firstRowLastColumn="0" w:lastRowFirstColumn="0" w:lastRowLastColumn="0"/>
-            <w:tcW w:w="2769" w:type="dxa"/>
-            <w:tcMar/>
-          </w:tcPr>
-          <w:p>
-            <w:pPr>
-              <w:pStyle w:val="Normal"/>
-              <w:spacing w:line="360" w:lineRule="auto"/>
-              <w:rPr>
-                <w:rFonts w:ascii="Times New Roman" w:hAnsi="Times New Roman" w:eastAsia="Times New Roman" w:cs="Times New Roman"/>
-                <w:noProof w:val="0"/>
-                <w:sz w:val="28"/>
-                <w:szCs w:val="28"/>
-                <w:lang w:val="en-US"/>
-              </w:rPr>
-            </w:pPr>
-          </w:p>
-        </w:tc>
-      </w:tr>
-      <w:tr>
-        <w:tc>
-          <w:tcPr>
-            <w:cnfStyle w:val="001000000000" w:firstRow="0" w:lastRow="0" w:firstColumn="1" w:lastColumn="0" w:oddVBand="0" w:evenVBand="0" w:oddHBand="0" w:evenHBand="0" w:firstRowFirstColumn="0" w:firstRowLastColumn="0" w:lastRowFirstColumn="0" w:lastRowLastColumn="0"/>
-            <w:tcW w:w="2769" w:type="dxa"/>
-            <w:tcMar/>
-          </w:tcPr>
-          <w:p>
-            <w:pPr>
-              <w:pStyle w:val="Normal"/>
-              <w:spacing w:line="360" w:lineRule="auto"/>
-              <w:rPr>
-                <w:rFonts w:ascii="Times New Roman" w:hAnsi="Times New Roman" w:eastAsia="Times New Roman" w:cs="Times New Roman"/>
-                <w:noProof w:val="0"/>
-                <w:sz w:val="28"/>
-                <w:szCs w:val="28"/>
-                <w:lang w:val="en-US"/>
-              </w:rPr>
-            </w:pPr>
-            <w:r>
-              <w:rPr>
-                <w:rFonts w:ascii="Times New Roman" w:hAnsi="Times New Roman" w:eastAsia="Times New Roman" w:cs="Times New Roman"/>
-                <w:noProof w:val="0"/>
-                <w:sz w:val="28"/>
-                <w:szCs w:val="28"/>
-                <w:lang w:val="en-US"/>
-              </w:rPr>
-              <w:t>12</w:t>
-            </w:r>
-          </w:p>
-        </w:tc>
-        <w:tc>
-          <w:tcPr>
-            <w:cnfStyle w:val="000000000000" w:firstRow="0" w:lastRow="0" w:firstColumn="0" w:lastColumn="0" w:oddVBand="0" w:evenVBand="0" w:oddHBand="0" w:evenHBand="0" w:firstRowFirstColumn="0" w:firstRowLastColumn="0" w:lastRowFirstColumn="0" w:lastRowLastColumn="0"/>
-            <w:tcW w:w="2769" w:type="dxa"/>
-            <w:tcMar/>
-          </w:tcPr>
-          <w:p>
-            <w:pPr>
-              <w:pStyle w:val="Normal"/>
-              <w:spacing w:line="360" w:lineRule="auto"/>
-              <w:rPr>
-                <w:rFonts w:ascii="Times New Roman" w:hAnsi="Times New Roman" w:eastAsia="Times New Roman" w:cs="Times New Roman"/>
-                <w:noProof w:val="0"/>
-                <w:sz w:val="28"/>
-                <w:szCs w:val="28"/>
-                <w:lang w:val="en-US"/>
-              </w:rPr>
-            </w:pPr>
-          </w:p>
-        </w:tc>
-        <w:tc>
-          <w:tcPr>
-            <w:cnfStyle w:val="000000000000" w:firstRow="0" w:lastRow="0" w:firstColumn="0" w:lastColumn="0" w:oddVBand="0" w:evenVBand="0" w:oddHBand="0" w:evenHBand="0" w:firstRowFirstColumn="0" w:firstRowLastColumn="0" w:lastRowFirstColumn="0" w:lastRowLastColumn="0"/>
-            <w:tcW w:w="2769" w:type="dxa"/>
-            <w:tcMar/>
-          </w:tcPr>
-          <w:p>
-            <w:pPr>
-              <w:pStyle w:val="Normal"/>
-              <w:spacing w:line="360" w:lineRule="auto"/>
-              <w:rPr>
-                <w:rFonts w:ascii="Times New Roman" w:hAnsi="Times New Roman" w:eastAsia="Times New Roman" w:cs="Times New Roman"/>
-                <w:noProof w:val="0"/>
-                <w:sz w:val="28"/>
-                <w:szCs w:val="28"/>
-                <w:lang w:val="en-US"/>
-              </w:rPr>
-            </w:pPr>
-          </w:p>
-        </w:tc>
-      </w:tr>
-      <w:tr>
-        <w:tc>
-          <w:tcPr>
-            <w:cnfStyle w:val="001000000000" w:firstRow="0" w:lastRow="0" w:firstColumn="1" w:lastColumn="0" w:oddVBand="0" w:evenVBand="0" w:oddHBand="0" w:evenHBand="0" w:firstRowFirstColumn="0" w:firstRowLastColumn="0" w:lastRowFirstColumn="0" w:lastRowLastColumn="0"/>
-            <w:tcW w:w="2769" w:type="dxa"/>
-            <w:tcMar/>
-          </w:tcPr>
-          <w:p>
-            <w:pPr>
-              <w:pStyle w:val="Normal"/>
-              <w:spacing w:line="360" w:lineRule="auto"/>
-              <w:rPr>
-                <w:rFonts w:ascii="Times New Roman" w:hAnsi="Times New Roman" w:eastAsia="Times New Roman" w:cs="Times New Roman"/>
-                <w:noProof w:val="0"/>
-                <w:sz w:val="28"/>
-                <w:szCs w:val="28"/>
-                <w:lang w:val="en-US"/>
-              </w:rPr>
-            </w:pPr>
-          </w:p>
-        </w:tc>
-        <w:tc>
-          <w:tcPr>
-            <w:cnfStyle w:val="000000000000" w:firstRow="0" w:lastRow="0" w:firstColumn="0" w:lastColumn="0" w:oddVBand="0" w:evenVBand="0" w:oddHBand="0" w:evenHBand="0" w:firstRowFirstColumn="0" w:firstRowLastColumn="0" w:lastRowFirstColumn="0" w:lastRowLastColumn="0"/>
-            <w:tcW w:w="2769" w:type="dxa"/>
-            <w:tcMar/>
-          </w:tcPr>
-          <w:p>
-            <w:pPr>
-              <w:pStyle w:val="Normal"/>
-              <w:spacing w:line="360" w:lineRule="auto"/>
-              <w:rPr>
-                <w:rFonts w:ascii="Times New Roman" w:hAnsi="Times New Roman" w:eastAsia="Times New Roman" w:cs="Times New Roman"/>
-                <w:noProof w:val="0"/>
-                <w:sz w:val="28"/>
-                <w:szCs w:val="28"/>
-                <w:lang w:val="en-US"/>
-              </w:rPr>
-            </w:pPr>
-          </w:p>
-        </w:tc>
-        <w:tc>
-          <w:tcPr>
-            <w:cnfStyle w:val="000000000000" w:firstRow="0" w:lastRow="0" w:firstColumn="0" w:lastColumn="0" w:oddVBand="0" w:evenVBand="0" w:oddHBand="0" w:evenHBand="0" w:firstRowFirstColumn="0" w:firstRowLastColumn="0" w:lastRowFirstColumn="0" w:lastRowLastColumn="0"/>
-            <w:tcW w:w="2769" w:type="dxa"/>
-            <w:tcMar/>
-          </w:tcPr>
-          <w:p>
-            <w:pPr>
-              <w:pStyle w:val="Normal"/>
-              <w:spacing w:line="360" w:lineRule="auto"/>
-              <w:rPr>
-                <w:rFonts w:ascii="Times New Roman" w:hAnsi="Times New Roman" w:eastAsia="Times New Roman" w:cs="Times New Roman"/>
-                <w:noProof w:val="0"/>
-                <w:sz w:val="28"/>
-                <w:szCs w:val="28"/>
-                <w:lang w:val="en-US"/>
-              </w:rPr>
-            </w:pPr>
-          </w:p>
-        </w:tc>
-      </w:tr>
-      <w:tr>
-        <w:tc>
-          <w:tcPr>
-            <w:cnfStyle w:val="001000000000" w:firstRow="0" w:lastRow="0" w:firstColumn="1" w:lastColumn="0" w:oddVBand="0" w:evenVBand="0" w:oddHBand="0" w:evenHBand="0" w:firstRowFirstColumn="0" w:firstRowLastColumn="0" w:lastRowFirstColumn="0" w:lastRowLastColumn="0"/>
-            <w:tcW w:w="2769" w:type="dxa"/>
-            <w:tcMar/>
-          </w:tcPr>
-          <w:p>
-            <w:pPr>
-              <w:pStyle w:val="Normal"/>
-              <w:spacing w:line="360" w:lineRule="auto"/>
-              <w:rPr>
-                <w:rFonts w:ascii="Times New Roman" w:hAnsi="Times New Roman" w:eastAsia="Times New Roman" w:cs="Times New Roman"/>
-                <w:noProof w:val="0"/>
-                <w:sz w:val="28"/>
-                <w:szCs w:val="28"/>
-                <w:lang w:val="en-US"/>
-              </w:rPr>
-            </w:pPr>
-            <w:r>
-              <w:rPr>
-                <w:rFonts w:ascii="Times New Roman" w:hAnsi="Times New Roman" w:eastAsia="Times New Roman" w:cs="Times New Roman"/>
-                <w:noProof w:val="0"/>
-                <w:sz w:val="28"/>
-                <w:szCs w:val="28"/>
-                <w:lang w:val="en-US"/>
-              </w:rPr>
-              <w:t>13</w:t>
-            </w:r>
-          </w:p>
-        </w:tc>
-        <w:tc>
-          <w:tcPr>
-            <w:cnfStyle w:val="000000000000" w:firstRow="0" w:lastRow="0" w:firstColumn="0" w:lastColumn="0" w:oddVBand="0" w:evenVBand="0" w:oddHBand="0" w:evenHBand="0" w:firstRowFirstColumn="0" w:firstRowLastColumn="0" w:lastRowFirstColumn="0" w:lastRowLastColumn="0"/>
-            <w:tcW w:w="2769" w:type="dxa"/>
-            <w:tcMar/>
-          </w:tcPr>
-          <w:p>
-            <w:pPr>
-              <w:pStyle w:val="Normal"/>
-              <w:spacing w:line="360" w:lineRule="auto"/>
-              <w:rPr>
-                <w:rFonts w:ascii="Times New Roman" w:hAnsi="Times New Roman" w:eastAsia="Times New Roman" w:cs="Times New Roman"/>
-                <w:noProof w:val="0"/>
-                <w:sz w:val="28"/>
-                <w:szCs w:val="28"/>
-                <w:lang w:val="en-US"/>
-              </w:rPr>
-            </w:pPr>
-          </w:p>
-        </w:tc>
-        <w:tc>
-          <w:tcPr>
-            <w:cnfStyle w:val="000000000000" w:firstRow="0" w:lastRow="0" w:firstColumn="0" w:lastColumn="0" w:oddVBand="0" w:evenVBand="0" w:oddHBand="0" w:evenHBand="0" w:firstRowFirstColumn="0" w:firstRowLastColumn="0" w:lastRowFirstColumn="0" w:lastRowLastColumn="0"/>
-            <w:tcW w:w="2769" w:type="dxa"/>
-            <w:tcMar/>
-          </w:tcPr>
-          <w:p>
-            <w:pPr>
-              <w:pStyle w:val="Normal"/>
-              <w:spacing w:line="360" w:lineRule="auto"/>
-              <w:rPr>
-                <w:rFonts w:ascii="Times New Roman" w:hAnsi="Times New Roman" w:eastAsia="Times New Roman" w:cs="Times New Roman"/>
-                <w:noProof w:val="0"/>
-                <w:sz w:val="28"/>
-                <w:szCs w:val="28"/>
-                <w:lang w:val="en-US"/>
-              </w:rPr>
-            </w:pPr>
-          </w:p>
-        </w:tc>
-      </w:tr>
-      <w:tr>
-        <w:tc>
-          <w:tcPr>
-            <w:cnfStyle w:val="001000000000" w:firstRow="0" w:lastRow="0" w:firstColumn="1" w:lastColumn="0" w:oddVBand="0" w:evenVBand="0" w:oddHBand="0" w:evenHBand="0" w:firstRowFirstColumn="0" w:firstRowLastColumn="0" w:lastRowFirstColumn="0" w:lastRowLastColumn="0"/>
-            <w:tcW w:w="2769" w:type="dxa"/>
-            <w:tcMar/>
-          </w:tcPr>
-          <w:p>
-            <w:pPr>
-              <w:pStyle w:val="Normal"/>
-              <w:spacing w:line="360" w:lineRule="auto"/>
-              <w:rPr>
-                <w:rFonts w:ascii="Times New Roman" w:hAnsi="Times New Roman" w:eastAsia="Times New Roman" w:cs="Times New Roman"/>
-                <w:noProof w:val="0"/>
-                <w:sz w:val="28"/>
-                <w:szCs w:val="28"/>
-                <w:lang w:val="en-US"/>
-              </w:rPr>
-            </w:pPr>
-          </w:p>
-        </w:tc>
-        <w:tc>
-          <w:tcPr>
-            <w:cnfStyle w:val="000000000000" w:firstRow="0" w:lastRow="0" w:firstColumn="0" w:lastColumn="0" w:oddVBand="0" w:evenVBand="0" w:oddHBand="0" w:evenHBand="0" w:firstRowFirstColumn="0" w:firstRowLastColumn="0" w:lastRowFirstColumn="0" w:lastRowLastColumn="0"/>
-            <w:tcW w:w="2769" w:type="dxa"/>
-            <w:tcMar/>
-          </w:tcPr>
-          <w:p>
-            <w:pPr>
-              <w:pStyle w:val="Normal"/>
-              <w:spacing w:line="360" w:lineRule="auto"/>
-              <w:rPr>
-                <w:rFonts w:ascii="Times New Roman" w:hAnsi="Times New Roman" w:eastAsia="Times New Roman" w:cs="Times New Roman"/>
-                <w:noProof w:val="0"/>
-                <w:sz w:val="28"/>
-                <w:szCs w:val="28"/>
-                <w:lang w:val="en-US"/>
-              </w:rPr>
-            </w:pPr>
-          </w:p>
-        </w:tc>
-        <w:tc>
-          <w:tcPr>
-            <w:cnfStyle w:val="000000000000" w:firstRow="0" w:lastRow="0" w:firstColumn="0" w:lastColumn="0" w:oddVBand="0" w:evenVBand="0" w:oddHBand="0" w:evenHBand="0" w:firstRowFirstColumn="0" w:firstRowLastColumn="0" w:lastRowFirstColumn="0" w:lastRowLastColumn="0"/>
-            <w:tcW w:w="2769" w:type="dxa"/>
-            <w:tcMar/>
-          </w:tcPr>
-          <w:p>
-            <w:pPr>
-              <w:pStyle w:val="Normal"/>
-              <w:spacing w:line="360" w:lineRule="auto"/>
-              <w:rPr>
-                <w:rFonts w:ascii="Times New Roman" w:hAnsi="Times New Roman" w:eastAsia="Times New Roman" w:cs="Times New Roman"/>
-                <w:noProof w:val="0"/>
-                <w:sz w:val="28"/>
-                <w:szCs w:val="28"/>
-                <w:lang w:val="en-US"/>
-              </w:rPr>
-            </w:pPr>
-          </w:p>
-        </w:tc>
-      </w:tr>
-      <w:tr>
-        <w:tc>
-          <w:tcPr>
-            <w:cnfStyle w:val="001000000000" w:firstRow="0" w:lastRow="0" w:firstColumn="1" w:lastColumn="0" w:oddVBand="0" w:evenVBand="0" w:oddHBand="0" w:evenHBand="0" w:firstRowFirstColumn="0" w:firstRowLastColumn="0" w:lastRowFirstColumn="0" w:lastRowLastColumn="0"/>
-            <w:tcW w:w="2769" w:type="dxa"/>
-            <w:tcMar/>
-          </w:tcPr>
-          <w:p>
-            <w:pPr>
-              <w:pStyle w:val="Normal"/>
-              <w:spacing w:line="360" w:lineRule="auto"/>
-              <w:rPr>
-                <w:rFonts w:ascii="Times New Roman" w:hAnsi="Times New Roman" w:eastAsia="Times New Roman" w:cs="Times New Roman"/>
-                <w:noProof w:val="0"/>
-                <w:sz w:val="28"/>
-                <w:szCs w:val="28"/>
-                <w:lang w:val="en-US"/>
-              </w:rPr>
-            </w:pPr>
-            <w:r>
-              <w:rPr>
-                <w:rFonts w:ascii="Times New Roman" w:hAnsi="Times New Roman" w:eastAsia="Times New Roman" w:cs="Times New Roman"/>
-                <w:noProof w:val="0"/>
-                <w:sz w:val="28"/>
-                <w:szCs w:val="28"/>
-                <w:lang w:val="en-US"/>
-              </w:rPr>
-              <w:t>14</w:t>
-            </w:r>
-          </w:p>
-        </w:tc>
-        <w:tc>
-          <w:tcPr>
-            <w:cnfStyle w:val="000000000000" w:firstRow="0" w:lastRow="0" w:firstColumn="0" w:lastColumn="0" w:oddVBand="0" w:evenVBand="0" w:oddHBand="0" w:evenHBand="0" w:firstRowFirstColumn="0" w:firstRowLastColumn="0" w:lastRowFirstColumn="0" w:lastRowLastColumn="0"/>
-            <w:tcW w:w="2769" w:type="dxa"/>
-            <w:tcMar/>
-          </w:tcPr>
-          <w:p>
-            <w:pPr>
-              <w:pStyle w:val="Normal"/>
-              <w:spacing w:line="360" w:lineRule="auto"/>
-              <w:rPr>
-                <w:rFonts w:ascii="Times New Roman" w:hAnsi="Times New Roman" w:eastAsia="Times New Roman" w:cs="Times New Roman"/>
-                <w:noProof w:val="0"/>
-                <w:sz w:val="28"/>
-                <w:szCs w:val="28"/>
-                <w:lang w:val="en-US"/>
-              </w:rPr>
-            </w:pPr>
-          </w:p>
-        </w:tc>
-        <w:tc>
-          <w:tcPr>
-            <w:cnfStyle w:val="000000000000" w:firstRow="0" w:lastRow="0" w:firstColumn="0" w:lastColumn="0" w:oddVBand="0" w:evenVBand="0" w:oddHBand="0" w:evenHBand="0" w:firstRowFirstColumn="0" w:firstRowLastColumn="0" w:lastRowFirstColumn="0" w:lastRowLastColumn="0"/>
-            <w:tcW w:w="2769" w:type="dxa"/>
-            <w:tcMar/>
-          </w:tcPr>
-          <w:p>
-            <w:pPr>
-              <w:pStyle w:val="Normal"/>
-              <w:spacing w:line="360" w:lineRule="auto"/>
-              <w:rPr>
-                <w:rFonts w:ascii="Times New Roman" w:hAnsi="Times New Roman" w:eastAsia="Times New Roman" w:cs="Times New Roman"/>
-                <w:noProof w:val="0"/>
-                <w:sz w:val="28"/>
-                <w:szCs w:val="28"/>
-                <w:lang w:val="en-US"/>
-              </w:rPr>
-            </w:pPr>
-          </w:p>
-        </w:tc>
-      </w:tr>
-      <w:tr>
-        <w:tc>
-          <w:tcPr>
-            <w:cnfStyle w:val="001000000000" w:firstRow="0" w:lastRow="0" w:firstColumn="1" w:lastColumn="0" w:oddVBand="0" w:evenVBand="0" w:oddHBand="0" w:evenHBand="0" w:firstRowFirstColumn="0" w:firstRowLastColumn="0" w:lastRowFirstColumn="0" w:lastRowLastColumn="0"/>
-            <w:tcW w:w="2769" w:type="dxa"/>
-            <w:tcMar/>
-          </w:tcPr>
-          <w:p>
-            <w:pPr>
-              <w:pStyle w:val="Normal"/>
-              <w:spacing w:line="360" w:lineRule="auto"/>
-              <w:rPr>
-                <w:rFonts w:ascii="Times New Roman" w:hAnsi="Times New Roman" w:eastAsia="Times New Roman" w:cs="Times New Roman"/>
-                <w:noProof w:val="0"/>
-                <w:sz w:val="28"/>
-                <w:szCs w:val="28"/>
-                <w:lang w:val="en-US"/>
-              </w:rPr>
-            </w:pPr>
-          </w:p>
-        </w:tc>
-        <w:tc>
-          <w:tcPr>
-            <w:cnfStyle w:val="000000000000" w:firstRow="0" w:lastRow="0" w:firstColumn="0" w:lastColumn="0" w:oddVBand="0" w:evenVBand="0" w:oddHBand="0" w:evenHBand="0" w:firstRowFirstColumn="0" w:firstRowLastColumn="0" w:lastRowFirstColumn="0" w:lastRowLastColumn="0"/>
-            <w:tcW w:w="2769" w:type="dxa"/>
-            <w:tcMar/>
-          </w:tcPr>
-          <w:p>
-            <w:pPr>
-              <w:pStyle w:val="Normal"/>
-              <w:spacing w:line="360" w:lineRule="auto"/>
-              <w:rPr>
-                <w:rFonts w:ascii="Times New Roman" w:hAnsi="Times New Roman" w:eastAsia="Times New Roman" w:cs="Times New Roman"/>
-                <w:noProof w:val="0"/>
-                <w:sz w:val="28"/>
-                <w:szCs w:val="28"/>
-                <w:lang w:val="en-US"/>
-              </w:rPr>
-            </w:pPr>
-          </w:p>
-        </w:tc>
-        <w:tc>
-          <w:tcPr>
-            <w:cnfStyle w:val="000000000000" w:firstRow="0" w:lastRow="0" w:firstColumn="0" w:lastColumn="0" w:oddVBand="0" w:evenVBand="0" w:oddHBand="0" w:evenHBand="0" w:firstRowFirstColumn="0" w:firstRowLastColumn="0" w:lastRowFirstColumn="0" w:lastRowLastColumn="0"/>
-            <w:tcW w:w="2769" w:type="dxa"/>
-            <w:tcMar/>
-          </w:tcPr>
-          <w:p>
-            <w:pPr>
-              <w:pStyle w:val="Normal"/>
-              <w:spacing w:line="360" w:lineRule="auto"/>
-              <w:rPr>
-                <w:rFonts w:ascii="Times New Roman" w:hAnsi="Times New Roman" w:eastAsia="Times New Roman" w:cs="Times New Roman"/>
-                <w:noProof w:val="0"/>
-                <w:sz w:val="28"/>
-                <w:szCs w:val="28"/>
-                <w:lang w:val="en-US"/>
-              </w:rPr>
-            </w:pPr>
-          </w:p>
-        </w:tc>
-      </w:tr>
     </w:tbl>
+    <w:p/>
     <w:p w14:noSpellErr="1">
       <w:pPr>
         <w:pStyle w:val="Normal"/>
@@ -3264,12 +2364,14 @@
         <w:pStyle w:val="Normal"/>
         <w:spacing w:line="360" w:lineRule="auto"/>
         <w:ind w:left="0" w:right="0"/>
-        <w:jc w:val="left"/>
+        <w:jc w:val="center"/>
         <w:rPr>
           <w:rFonts w:ascii="Times New Roman" w:hAnsi="Times New Roman" w:eastAsia="Times New Roman" w:cs="Times New Roman"/>
+          <w:b w:val="1"/>
+          <w:bCs w:val="1"/>
           <w:noProof w:val="0"/>
-          <w:sz w:val="28"/>
-          <w:szCs w:val="28"/>
+          <w:sz w:val="36"/>
+          <w:szCs w:val="36"/>
           <w:lang w:val="en-US"/>
         </w:rPr>
       </w:pPr>
@@ -3301,7 +2403,7 @@
         <w:t>Introduction</w:t>
       </w:r>
     </w:p>
-    <w:p>
+    <w:p w14:noSpellErr="1">
       <w:pPr>
         <w:pStyle w:val="Normal"/>
         <w:spacing w:line="360" w:lineRule="auto"/>
@@ -3309,411 +2411,12 @@
         <w:jc w:val="left"/>
         <w:rPr>
           <w:rFonts w:ascii="Times New Roman" w:hAnsi="Times New Roman" w:eastAsia="Times New Roman" w:cs="Times New Roman"/>
-          <w:b w:val="0"/>
-          <w:bCs w:val="0"/>
-          <w:noProof w:val="0"/>
-          <w:sz w:val="24"/>
-          <w:szCs w:val="24"/>
-          <w:lang w:val="en-US"/>
+          <w:b w:val="1"/>
+          <w:bCs w:val="1"/>
+          <w:sz w:val="36"/>
+          <w:szCs w:val="36"/>
         </w:rPr>
       </w:pPr>
-    </w:p>
-    <w:p w14:noSpellErr="1">
-      <w:pPr>
-        <w:pStyle w:val="Normal"/>
-        <w:spacing w:line="360" w:lineRule="auto"/>
-        <w:ind w:left="0" w:right="0"/>
-        <w:jc w:val="left"/>
-        <w:rPr>
-          <w:rFonts w:ascii="Times New Roman" w:hAnsi="Times New Roman" w:eastAsia="Times New Roman" w:cs="Times New Roman"/>
-          <w:b w:val="0"/>
-          <w:bCs w:val="0"/>
-          <w:noProof w:val="0"/>
-          <w:sz w:val="24"/>
-          <w:szCs w:val="24"/>
-          <w:lang w:val="en-US"/>
-        </w:rPr>
-      </w:pPr>
-      <w:r>
-        <w:rPr>
-          <w:rFonts w:ascii="Times New Roman" w:hAnsi="Times New Roman" w:eastAsia="Times New Roman" w:cs="Times New Roman"/>
-          <w:b w:val="0"/>
-          <w:bCs w:val="0"/>
-          <w:noProof w:val="0"/>
-          <w:sz w:val="24"/>
-          <w:szCs w:val="24"/>
-          <w:lang w:val="en-US"/>
-        </w:rPr>
-        <w:t>Chat App is a messenger type</w:t>
-      </w:r>
-      <w:r>
-        <w:rPr>
-          <w:rFonts w:ascii="Times New Roman" w:hAnsi="Times New Roman" w:eastAsia="Times New Roman" w:cs="Times New Roman"/>
-          <w:b w:val="0"/>
-          <w:bCs w:val="0"/>
-          <w:noProof w:val="0"/>
-          <w:sz w:val="24"/>
-          <w:szCs w:val="24"/>
-          <w:lang w:val="en-US"/>
-        </w:rPr>
-        <w:t xml:space="preserve"> GUI app</w:t>
-      </w:r>
-      <w:r>
-        <w:rPr>
-          <w:rFonts w:ascii="Times New Roman" w:hAnsi="Times New Roman" w:eastAsia="Times New Roman" w:cs="Times New Roman"/>
-          <w:b w:val="0"/>
-          <w:bCs w:val="0"/>
-          <w:noProof w:val="0"/>
-          <w:sz w:val="24"/>
-          <w:szCs w:val="24"/>
-          <w:lang w:val="en-US"/>
-        </w:rPr>
-        <w:t>.</w:t>
-      </w:r>
-      <w:r>
-        <w:rPr>
-          <w:rFonts w:ascii="Times New Roman" w:hAnsi="Times New Roman" w:eastAsia="Times New Roman" w:cs="Times New Roman"/>
-          <w:b w:val="0"/>
-          <w:bCs w:val="0"/>
-          <w:noProof w:val="0"/>
-          <w:sz w:val="24"/>
-          <w:szCs w:val="24"/>
-          <w:lang w:val="en-US"/>
-        </w:rPr>
-        <w:t xml:space="preserve"> U</w:t>
-      </w:r>
-      <w:r>
-        <w:rPr>
-          <w:rFonts w:ascii="Times New Roman" w:hAnsi="Times New Roman" w:eastAsia="Times New Roman" w:cs="Times New Roman"/>
-          <w:b w:val="0"/>
-          <w:bCs w:val="0"/>
-          <w:noProof w:val="0"/>
-          <w:sz w:val="24"/>
-          <w:szCs w:val="24"/>
-          <w:lang w:val="en-US"/>
-        </w:rPr>
-        <w:t xml:space="preserve">sers can communicate and </w:t>
-      </w:r>
-      <w:r>
-        <w:rPr>
-          <w:rFonts w:ascii="Times New Roman" w:hAnsi="Times New Roman" w:eastAsia="Times New Roman" w:cs="Times New Roman"/>
-          <w:b w:val="0"/>
-          <w:bCs w:val="0"/>
-          <w:noProof w:val="0"/>
-          <w:sz w:val="24"/>
-          <w:szCs w:val="24"/>
-          <w:lang w:val="en-US"/>
-        </w:rPr>
-        <w:t>share files</w:t>
-      </w:r>
-      <w:r>
-        <w:rPr>
-          <w:rFonts w:ascii="Times New Roman" w:hAnsi="Times New Roman" w:eastAsia="Times New Roman" w:cs="Times New Roman"/>
-          <w:b w:val="0"/>
-          <w:bCs w:val="0"/>
-          <w:noProof w:val="0"/>
-          <w:sz w:val="24"/>
-          <w:szCs w:val="24"/>
-          <w:lang w:val="en-US"/>
-        </w:rPr>
-        <w:t xml:space="preserve"> </w:t>
-      </w:r>
-      <w:r>
-        <w:rPr>
-          <w:rFonts w:ascii="Times New Roman" w:hAnsi="Times New Roman" w:eastAsia="Times New Roman" w:cs="Times New Roman"/>
-          <w:b w:val="0"/>
-          <w:bCs w:val="0"/>
-          <w:noProof w:val="0"/>
-          <w:sz w:val="24"/>
-          <w:szCs w:val="24"/>
-          <w:lang w:val="en-US"/>
-        </w:rPr>
-        <w:t>with</w:t>
-      </w:r>
-      <w:r>
-        <w:rPr>
-          <w:rFonts w:ascii="Times New Roman" w:hAnsi="Times New Roman" w:eastAsia="Times New Roman" w:cs="Times New Roman"/>
-          <w:b w:val="0"/>
-          <w:bCs w:val="0"/>
-          <w:noProof w:val="0"/>
-          <w:sz w:val="24"/>
-          <w:szCs w:val="24"/>
-          <w:lang w:val="en-US"/>
-        </w:rPr>
-        <w:t xml:space="preserve"> each other, if in the same local network. The user has the option to host or be a client and communicate</w:t>
-      </w:r>
-      <w:r>
-        <w:rPr>
-          <w:rFonts w:ascii="Times New Roman" w:hAnsi="Times New Roman" w:eastAsia="Times New Roman" w:cs="Times New Roman"/>
-          <w:b w:val="0"/>
-          <w:bCs w:val="0"/>
-          <w:noProof w:val="0"/>
-          <w:sz w:val="24"/>
-          <w:szCs w:val="24"/>
-          <w:lang w:val="en-US"/>
-        </w:rPr>
-        <w:t>.</w:t>
-      </w:r>
-      <w:r>
-        <w:rPr>
-          <w:rFonts w:ascii="Times New Roman" w:hAnsi="Times New Roman" w:eastAsia="Times New Roman" w:cs="Times New Roman"/>
-          <w:b w:val="0"/>
-          <w:bCs w:val="0"/>
-          <w:noProof w:val="0"/>
-          <w:sz w:val="24"/>
-          <w:szCs w:val="24"/>
-          <w:lang w:val="en-US"/>
-        </w:rPr>
-        <w:t xml:space="preserve"> </w:t>
-      </w:r>
-      <w:r>
-        <w:rPr>
-          <w:rFonts w:ascii="Times New Roman" w:hAnsi="Times New Roman" w:eastAsia="Times New Roman" w:cs="Times New Roman"/>
-          <w:b w:val="0"/>
-          <w:bCs w:val="0"/>
-          <w:noProof w:val="0"/>
-          <w:sz w:val="24"/>
-          <w:szCs w:val="24"/>
-          <w:lang w:val="en-US"/>
-        </w:rPr>
-        <w:t>It</w:t>
-      </w:r>
-      <w:r>
-        <w:rPr>
-          <w:rFonts w:ascii="Times New Roman" w:hAnsi="Times New Roman" w:eastAsia="Times New Roman" w:cs="Times New Roman"/>
-          <w:b w:val="0"/>
-          <w:bCs w:val="0"/>
-          <w:noProof w:val="0"/>
-          <w:sz w:val="24"/>
-          <w:szCs w:val="24"/>
-          <w:lang w:val="en-US"/>
-        </w:rPr>
-        <w:t xml:space="preserve"> is a </w:t>
-      </w:r>
-      <w:r>
-        <w:rPr>
-          <w:rFonts w:ascii="Times New Roman" w:hAnsi="Times New Roman" w:eastAsia="Times New Roman" w:cs="Times New Roman"/>
-          <w:b w:val="0"/>
-          <w:bCs w:val="0"/>
-          <w:noProof w:val="0"/>
-          <w:sz w:val="24"/>
-          <w:szCs w:val="24"/>
-          <w:lang w:val="en-US"/>
-        </w:rPr>
-        <w:t>multi-</w:t>
-      </w:r>
-      <w:r>
-        <w:rPr>
-          <w:rFonts w:ascii="Times New Roman" w:hAnsi="Times New Roman" w:eastAsia="Times New Roman" w:cs="Times New Roman"/>
-          <w:b w:val="0"/>
-          <w:bCs w:val="0"/>
-          <w:noProof w:val="0"/>
-          <w:sz w:val="24"/>
-          <w:szCs w:val="24"/>
-          <w:lang w:val="en-US"/>
-        </w:rPr>
-        <w:t>chat</w:t>
-      </w:r>
-      <w:r>
-        <w:rPr>
-          <w:rFonts w:ascii="Times New Roman" w:hAnsi="Times New Roman" w:eastAsia="Times New Roman" w:cs="Times New Roman"/>
-          <w:b w:val="0"/>
-          <w:bCs w:val="0"/>
-          <w:noProof w:val="0"/>
-          <w:sz w:val="24"/>
-          <w:szCs w:val="24"/>
-          <w:lang w:val="en-US"/>
-        </w:rPr>
-        <w:t xml:space="preserve"> app, so more than one user can use it at once. There will be</w:t>
-      </w:r>
-      <w:r>
-        <w:rPr>
-          <w:rFonts w:ascii="Times New Roman" w:hAnsi="Times New Roman" w:eastAsia="Times New Roman" w:cs="Times New Roman"/>
-          <w:b w:val="0"/>
-          <w:bCs w:val="0"/>
-          <w:noProof w:val="0"/>
-          <w:sz w:val="24"/>
-          <w:szCs w:val="24"/>
-          <w:lang w:val="en-US"/>
-        </w:rPr>
-        <w:t xml:space="preserve"> </w:t>
-      </w:r>
-      <w:r>
-        <w:rPr>
-          <w:rFonts w:ascii="Times New Roman" w:hAnsi="Times New Roman" w:eastAsia="Times New Roman" w:cs="Times New Roman"/>
-          <w:b w:val="0"/>
-          <w:bCs w:val="0"/>
-          <w:noProof w:val="0"/>
-          <w:sz w:val="24"/>
-          <w:szCs w:val="24"/>
-          <w:lang w:val="en-US"/>
-        </w:rPr>
-        <w:t>two options:</w:t>
-      </w:r>
-      <w:r>
-        <w:rPr>
-          <w:rFonts w:ascii="Times New Roman" w:hAnsi="Times New Roman" w:eastAsia="Times New Roman" w:cs="Times New Roman"/>
-          <w:b w:val="0"/>
-          <w:bCs w:val="0"/>
-          <w:noProof w:val="0"/>
-          <w:sz w:val="24"/>
-          <w:szCs w:val="24"/>
-          <w:lang w:val="en-US"/>
-        </w:rPr>
-        <w:t xml:space="preserve"> public and private chat. </w:t>
-      </w:r>
-      <w:r>
-        <w:rPr>
-          <w:rFonts w:ascii="Times New Roman" w:hAnsi="Times New Roman" w:eastAsia="Times New Roman" w:cs="Times New Roman"/>
-          <w:b w:val="0"/>
-          <w:bCs w:val="0"/>
-          <w:noProof w:val="0"/>
-          <w:sz w:val="24"/>
-          <w:szCs w:val="24"/>
-          <w:lang w:val="en-US"/>
-        </w:rPr>
-        <w:t>The use of GUI will</w:t>
-      </w:r>
-      <w:r>
-        <w:rPr>
-          <w:rFonts w:ascii="Times New Roman" w:hAnsi="Times New Roman" w:eastAsia="Times New Roman" w:cs="Times New Roman"/>
-          <w:b w:val="0"/>
-          <w:bCs w:val="0"/>
-          <w:noProof w:val="0"/>
-          <w:sz w:val="24"/>
-          <w:szCs w:val="24"/>
-          <w:lang w:val="en-US"/>
-        </w:rPr>
-        <w:t xml:space="preserve"> </w:t>
-      </w:r>
-      <w:r>
-        <w:rPr>
-          <w:rFonts w:ascii="Times New Roman" w:hAnsi="Times New Roman" w:eastAsia="Times New Roman" w:cs="Times New Roman"/>
-          <w:b w:val="0"/>
-          <w:bCs w:val="0"/>
-          <w:noProof w:val="0"/>
-          <w:sz w:val="24"/>
-          <w:szCs w:val="24"/>
-          <w:lang w:val="en-US"/>
-        </w:rPr>
-        <w:t xml:space="preserve">make it easy to use and share. </w:t>
-      </w:r>
-    </w:p>
-    <w:p>
-      <w:pPr>
-        <w:pStyle w:val="Normal"/>
-        <w:spacing w:line="360" w:lineRule="auto"/>
-        <w:ind w:left="0" w:right="0"/>
-        <w:jc w:val="left"/>
-        <w:rPr>
-          <w:rFonts w:ascii="Times New Roman" w:hAnsi="Times New Roman" w:eastAsia="Times New Roman" w:cs="Times New Roman"/>
-          <w:b w:val="0"/>
-          <w:bCs w:val="0"/>
-          <w:noProof w:val="0"/>
-          <w:sz w:val="24"/>
-          <w:szCs w:val="24"/>
-          <w:lang w:val="en-US"/>
-        </w:rPr>
-      </w:pPr>
-      <w:r>
-        <w:rPr>
-          <w:rFonts w:ascii="Times New Roman" w:hAnsi="Times New Roman" w:eastAsia="Times New Roman" w:cs="Times New Roman"/>
-          <w:b w:val="0"/>
-          <w:bCs w:val="0"/>
-          <w:noProof w:val="0"/>
-          <w:sz w:val="24"/>
-          <w:szCs w:val="24"/>
-          <w:lang w:val="en-US"/>
-        </w:rPr>
-        <w:t xml:space="preserve">The core language is C++ </w:t>
-      </w:r>
-      <w:r>
-        <w:rPr>
-          <w:rFonts w:ascii="Times New Roman" w:hAnsi="Times New Roman" w:eastAsia="Times New Roman" w:cs="Times New Roman"/>
-          <w:b w:val="0"/>
-          <w:bCs w:val="0"/>
-          <w:noProof w:val="0"/>
-          <w:sz w:val="24"/>
-          <w:szCs w:val="24"/>
-          <w:lang w:val="en-US"/>
-        </w:rPr>
-        <w:t xml:space="preserve">in </w:t>
-      </w:r>
-      <w:r>
-        <w:rPr>
-          <w:rFonts w:ascii="Times New Roman" w:hAnsi="Times New Roman" w:eastAsia="Times New Roman" w:cs="Times New Roman"/>
-          <w:b w:val="0"/>
-          <w:bCs w:val="0"/>
-          <w:noProof w:val="0"/>
-          <w:sz w:val="24"/>
-          <w:szCs w:val="24"/>
-          <w:lang w:val="en-US"/>
-        </w:rPr>
-        <w:t>object-</w:t>
-      </w:r>
-      <w:r>
-        <w:rPr>
-          <w:rFonts w:ascii="Times New Roman" w:hAnsi="Times New Roman" w:eastAsia="Times New Roman" w:cs="Times New Roman"/>
-          <w:b w:val="0"/>
-          <w:bCs w:val="0"/>
-          <w:noProof w:val="0"/>
-          <w:sz w:val="24"/>
-          <w:szCs w:val="24"/>
-          <w:lang w:val="en-US"/>
-        </w:rPr>
-        <w:t>oriented</w:t>
-      </w:r>
-      <w:r>
-        <w:rPr>
-          <w:rFonts w:ascii="Times New Roman" w:hAnsi="Times New Roman" w:eastAsia="Times New Roman" w:cs="Times New Roman"/>
-          <w:b w:val="0"/>
-          <w:bCs w:val="0"/>
-          <w:noProof w:val="0"/>
-          <w:sz w:val="24"/>
-          <w:szCs w:val="24"/>
-          <w:lang w:val="en-US"/>
-        </w:rPr>
-        <w:t xml:space="preserve"> manner,</w:t>
-      </w:r>
-      <w:r>
-        <w:rPr>
-          <w:rFonts w:ascii="Times New Roman" w:hAnsi="Times New Roman" w:eastAsia="Times New Roman" w:cs="Times New Roman"/>
-          <w:b w:val="0"/>
-          <w:bCs w:val="0"/>
-          <w:noProof w:val="0"/>
-          <w:sz w:val="24"/>
-          <w:szCs w:val="24"/>
-          <w:lang w:val="en-US"/>
-        </w:rPr>
-        <w:t xml:space="preserve"> </w:t>
-      </w:r>
-      <w:proofErr w:type="spellStart"/>
-      <w:r>
-        <w:rPr>
-          <w:rFonts w:ascii="Times New Roman" w:hAnsi="Times New Roman" w:eastAsia="Times New Roman" w:cs="Times New Roman"/>
-          <w:b w:val="0"/>
-          <w:bCs w:val="0"/>
-          <w:noProof w:val="0"/>
-          <w:sz w:val="24"/>
-          <w:szCs w:val="24"/>
-          <w:lang w:val="en-US"/>
-        </w:rPr>
-        <w:t>Qt</w:t>
-      </w:r>
-      <w:proofErr w:type="spellEnd"/>
-      <w:r>
-        <w:rPr>
-          <w:rFonts w:ascii="Times New Roman" w:hAnsi="Times New Roman" w:eastAsia="Times New Roman" w:cs="Times New Roman"/>
-          <w:b w:val="0"/>
-          <w:bCs w:val="0"/>
-          <w:noProof w:val="0"/>
-          <w:sz w:val="24"/>
-          <w:szCs w:val="24"/>
-          <w:lang w:val="en-US"/>
-        </w:rPr>
-        <w:t xml:space="preserve"> will be used for GUI and socket programming for communicating with each other. </w:t>
-      </w:r>
-      <w:proofErr w:type="spellStart"/>
       <w:r>
         <w:rPr>
           <w:rFonts w:ascii="Times New Roman" w:hAnsi="Times New Roman" w:eastAsia="Times New Roman" w:cs="Times New Roman"/>
@@ -3722,9 +2425,9 @@
           <w:szCs w:val="24"/>
           <w:lang w:val="en-US"/>
         </w:rPr>
-        <w:t>Qt</w:t>
+        <w:t xml:space="preserve">The Chat program is a general communication program coded and designed to give communication service between two parties or more. It facilitates one to one and one to many </w:t>
       </w:r>
-      <w:proofErr w:type="spellEnd"/>
+      <w:proofErr w:type="gramStart"/>
       <w:r>
         <w:rPr>
           <w:rFonts w:ascii="Times New Roman" w:hAnsi="Times New Roman" w:eastAsia="Times New Roman" w:cs="Times New Roman"/>
@@ -3733,7 +2436,62 @@
           <w:szCs w:val="24"/>
           <w:lang w:val="en-US"/>
         </w:rPr>
-        <w:t xml:space="preserve"> is a cross-platform application framework that is used for developing application </w:t>
+        <w:t>communication</w:t>
+      </w:r>
+      <w:proofErr w:type="gramEnd"/>
+      <w:r>
+        <w:rPr>
+          <w:rFonts w:ascii="Times New Roman" w:hAnsi="Times New Roman" w:eastAsia="Times New Roman" w:cs="Times New Roman"/>
+          <w:noProof w:val="0"/>
+          <w:sz w:val="24"/>
+          <w:szCs w:val="24"/>
+          <w:lang w:val="en-US"/>
+        </w:rPr>
+        <w:t xml:space="preserve">. TCP protocol is used for data transmission as in TCP communication the data loss during transmission is less likely to happen. The program is GUI based and is effective to use for general people as well. SFML and other network related libraries are used for its development. In the advancement of the communication system socket programming has become boon for data transfer and communication. Today nearly every </w:t>
+      </w:r>
+      <w:proofErr w:type="gramStart"/>
+      <w:r>
+        <w:rPr>
+          <w:rFonts w:ascii="Times New Roman" w:hAnsi="Times New Roman" w:eastAsia="Times New Roman" w:cs="Times New Roman"/>
+          <w:noProof w:val="0"/>
+          <w:sz w:val="24"/>
+          <w:szCs w:val="24"/>
+          <w:lang w:val="en-US"/>
+        </w:rPr>
+        <w:t>devices</w:t>
+      </w:r>
+      <w:proofErr w:type="gramEnd"/>
+      <w:r>
+        <w:rPr>
+          <w:rFonts w:ascii="Times New Roman" w:hAnsi="Times New Roman" w:eastAsia="Times New Roman" w:cs="Times New Roman"/>
+          <w:noProof w:val="0"/>
+          <w:sz w:val="24"/>
+          <w:szCs w:val="24"/>
+          <w:lang w:val="en-US"/>
+        </w:rPr>
+        <w:t xml:space="preserve"> are communicating with one another using the concept of sockets. Having conversation with people has been easier. These days everything around </w:t>
+      </w:r>
+      <w:proofErr w:type="gramStart"/>
+      <w:r>
+        <w:rPr>
+          <w:rFonts w:ascii="Times New Roman" w:hAnsi="Times New Roman" w:eastAsia="Times New Roman" w:cs="Times New Roman"/>
+          <w:noProof w:val="0"/>
+          <w:sz w:val="24"/>
+          <w:szCs w:val="24"/>
+          <w:lang w:val="en-US"/>
+        </w:rPr>
+        <w:t>are</w:t>
+      </w:r>
+      <w:proofErr w:type="gramEnd"/>
+      <w:r>
+        <w:rPr>
+          <w:rFonts w:ascii="Times New Roman" w:hAnsi="Times New Roman" w:eastAsia="Times New Roman" w:cs="Times New Roman"/>
+          <w:noProof w:val="0"/>
+          <w:sz w:val="24"/>
+          <w:szCs w:val="24"/>
+          <w:lang w:val="en-US"/>
+        </w:rPr>
+        <w:t xml:space="preserve"> connected to each other and that is only possible because of socket </w:t>
       </w:r>
       <w:r>
         <w:rPr>
@@ -3743,20 +2501,10 @@
           <w:szCs w:val="24"/>
           <w:lang w:val="en-US"/>
         </w:rPr>
-        <w:t xml:space="preserve">software. Socket programming </w:t>
-      </w:r>
-      <w:r>
-        <w:rPr>
-          <w:rFonts w:ascii="Times New Roman" w:hAnsi="Times New Roman" w:eastAsia="Times New Roman" w:cs="Times New Roman"/>
-          <w:noProof w:val="0"/>
-          <w:sz w:val="24"/>
-          <w:szCs w:val="24"/>
-          <w:lang w:val="en-US"/>
-        </w:rPr>
-        <w:t>is a way of connecting two nodes on a network to communicate with each other. One socket (node) listens on a particular port at an IP, while other socket reaches out to the other to form a connection. Server forms the listener socket while client reaches out to the server.</w:t>
+        <w:t>programming.</w:t>
       </w:r>
     </w:p>
-    <w:p w14:noSpellErr="1">
+    <w:p>
       <w:pPr>
         <w:pStyle w:val="Normal"/>
         <w:spacing w:line="360" w:lineRule="auto"/>
@@ -3764,27 +2512,22 @@
         <w:jc w:val="left"/>
         <w:rPr>
           <w:rFonts w:ascii="Times New Roman" w:hAnsi="Times New Roman" w:eastAsia="Times New Roman" w:cs="Times New Roman"/>
-          <w:noProof w:val="0"/>
-          <w:sz w:val="28"/>
-          <w:szCs w:val="28"/>
-          <w:lang w:val="en-US"/>
+          <w:b w:val="1"/>
+          <w:bCs w:val="1"/>
+          <w:sz w:val="36"/>
+          <w:szCs w:val="36"/>
         </w:rPr>
       </w:pPr>
-    </w:p>
-    <w:p w14:noSpellErr="1">
-      <w:pPr>
-        <w:pStyle w:val="Normal"/>
-        <w:spacing w:line="360" w:lineRule="auto"/>
-        <w:ind w:left="0" w:right="0"/>
-        <w:jc w:val="left"/>
+      <w:r>
         <w:rPr>
           <w:rFonts w:ascii="Times New Roman" w:hAnsi="Times New Roman" w:eastAsia="Times New Roman" w:cs="Times New Roman"/>
-          <w:noProof w:val="0"/>
-          <w:sz w:val="28"/>
-          <w:szCs w:val="28"/>
-          <w:lang w:val="en-US"/>
+          <w:b w:val="0"/>
+          <w:bCs w:val="0"/>
+          <w:sz w:val="32"/>
+          <w:szCs w:val="32"/>
         </w:rPr>
-      </w:pPr>
+        <w:t xml:space="preserve">    </w:t>
+      </w:r>
     </w:p>
     <w:p w14:noSpellErr="1">
       <w:pPr>
@@ -3803,12 +2546,12 @@
       <w:r>
         <w:rPr>
           <w:rFonts w:ascii="Times New Roman" w:hAnsi="Times New Roman" w:eastAsia="Times New Roman" w:cs="Times New Roman"/>
-          <w:b w:val="0"/>
-          <w:bCs w:val="0"/>
-          <w:sz w:val="32"/>
-          <w:szCs w:val="32"/>
+          <w:b w:val="1"/>
+          <w:bCs w:val="1"/>
+          <w:sz w:val="36"/>
+          <w:szCs w:val="36"/>
         </w:rPr>
-        <w:t xml:space="preserve">      </w:t>
+        <w:t>O</w:t>
       </w:r>
       <w:r>
         <w:rPr>
@@ -3818,23 +2561,8 @@
           <w:sz w:val="36"/>
           <w:szCs w:val="36"/>
         </w:rPr>
-        <w:t>Objectives</w:t>
+        <w:t>bjectives</w:t>
       </w:r>
-    </w:p>
-    <w:p w14:noSpellErr="1">
-      <w:pPr>
-        <w:pStyle w:val="Normal"/>
-        <w:spacing w:line="360" w:lineRule="auto"/>
-        <w:ind w:left="0" w:right="1800"/>
-        <w:jc w:val="center"/>
-        <w:rPr>
-          <w:rFonts w:ascii="Times New Roman" w:hAnsi="Times New Roman" w:eastAsia="Times New Roman" w:cs="Times New Roman"/>
-          <w:b w:val="1"/>
-          <w:bCs w:val="1"/>
-          <w:sz w:val="36"/>
-          <w:szCs w:val="36"/>
-        </w:rPr>
-      </w:pPr>
     </w:p>
     <w:p w14:noSpellErr="1">
       <w:pPr>
@@ -3929,40 +2657,28 @@
       <w:r>
         <w:rPr>
           <w:rFonts w:ascii="Times New Roman" w:hAnsi="Times New Roman" w:eastAsia="Times New Roman" w:cs="Times New Roman"/>
-          <w:b w:val="0"/>
-          <w:bCs w:val="0"/>
+          <w:noProof w:val="0"/>
           <w:sz w:val="24"/>
           <w:szCs w:val="24"/>
+          <w:lang w:val="en-US"/>
         </w:rPr>
-        <w:t>To understand group co-ordination and working in groups using GIT.</w:t>
+        <w:t>To understand how socket programming works in real life and its implementation in communication.</w:t>
       </w:r>
     </w:p>
-    <w:p w14:noSpellErr="1">
-      <w:pPr>
-        <w:pStyle w:val="ListParagraph"/>
-        <w:numPr>
-          <w:ilvl w:val="0"/>
-          <w:numId w:val="13"/>
-        </w:numPr>
+    <w:p>
+      <w:pPr>
+        <w:pStyle w:val="Normal"/>
         <w:spacing w:line="360" w:lineRule="auto"/>
-        <w:ind w:right="1800"/>
+        <w:ind w:left="360" w:right="1800"/>
         <w:jc w:val="left"/>
         <w:rPr>
-          <w:color w:val="5A5A5A" w:themeColor="text2" w:themeTint="FF" w:themeShade="FF"/>
+          <w:rFonts w:ascii="Times New Roman" w:hAnsi="Times New Roman" w:eastAsia="Times New Roman" w:cs="Times New Roman"/>
+          <w:noProof w:val="0"/>
           <w:sz w:val="24"/>
           <w:szCs w:val="24"/>
+          <w:lang w:val="en-US"/>
         </w:rPr>
       </w:pPr>
-      <w:r>
-        <w:rPr>
-          <w:rFonts w:ascii="Times New Roman" w:hAnsi="Times New Roman" w:eastAsia="Times New Roman" w:cs="Times New Roman"/>
-          <w:b w:val="0"/>
-          <w:bCs w:val="0"/>
-          <w:sz w:val="24"/>
-          <w:szCs w:val="24"/>
-        </w:rPr>
-        <w:t>To know how network works and how we share information using networks.</w:t>
-      </w:r>
     </w:p>
     <w:p w14:noSpellErr="1">
       <w:pPr>
@@ -3976,6 +2692,104 @@
           <w:bCs w:val="0"/>
           <w:sz w:val="24"/>
           <w:szCs w:val="24"/>
+        </w:rPr>
+      </w:pPr>
+    </w:p>
+    <w:p w14:noSpellErr="1">
+      <w:pPr>
+        <w:pStyle w:val="Normal"/>
+        <w:spacing w:line="360" w:lineRule="auto"/>
+        <w:jc w:val="center"/>
+        <w:rPr>
+          <w:rFonts w:ascii="Times New Roman" w:hAnsi="Times New Roman" w:eastAsia="Times New Roman" w:cs="Times New Roman"/>
+          <w:b w:val="1"/>
+          <w:bCs w:val="1"/>
+          <w:sz w:val="36"/>
+          <w:szCs w:val="36"/>
+        </w:rPr>
+      </w:pPr>
+    </w:p>
+    <w:p w14:noSpellErr="1">
+      <w:pPr>
+        <w:pStyle w:val="Normal"/>
+        <w:spacing w:line="360" w:lineRule="auto"/>
+        <w:jc w:val="center"/>
+        <w:rPr>
+          <w:rFonts w:ascii="Times New Roman" w:hAnsi="Times New Roman" w:eastAsia="Times New Roman" w:cs="Times New Roman"/>
+          <w:b w:val="1"/>
+          <w:bCs w:val="1"/>
+          <w:sz w:val="36"/>
+          <w:szCs w:val="36"/>
+        </w:rPr>
+      </w:pPr>
+    </w:p>
+    <w:p w14:noSpellErr="1">
+      <w:pPr>
+        <w:pStyle w:val="Normal"/>
+        <w:spacing w:line="360" w:lineRule="auto"/>
+        <w:jc w:val="center"/>
+        <w:rPr>
+          <w:rFonts w:ascii="Times New Roman" w:hAnsi="Times New Roman" w:eastAsia="Times New Roman" w:cs="Times New Roman"/>
+          <w:b w:val="1"/>
+          <w:bCs w:val="1"/>
+          <w:sz w:val="36"/>
+          <w:szCs w:val="36"/>
+        </w:rPr>
+      </w:pPr>
+    </w:p>
+    <w:p w14:noSpellErr="1">
+      <w:pPr>
+        <w:pStyle w:val="Normal"/>
+        <w:spacing w:line="360" w:lineRule="auto"/>
+        <w:jc w:val="center"/>
+        <w:rPr>
+          <w:rFonts w:ascii="Times New Roman" w:hAnsi="Times New Roman" w:eastAsia="Times New Roman" w:cs="Times New Roman"/>
+          <w:b w:val="1"/>
+          <w:bCs w:val="1"/>
+          <w:sz w:val="36"/>
+          <w:szCs w:val="36"/>
+        </w:rPr>
+      </w:pPr>
+    </w:p>
+    <w:p w14:noSpellErr="1">
+      <w:pPr>
+        <w:pStyle w:val="Normal"/>
+        <w:spacing w:line="360" w:lineRule="auto"/>
+        <w:jc w:val="center"/>
+        <w:rPr>
+          <w:rFonts w:ascii="Times New Roman" w:hAnsi="Times New Roman" w:eastAsia="Times New Roman" w:cs="Times New Roman"/>
+          <w:b w:val="1"/>
+          <w:bCs w:val="1"/>
+          <w:sz w:val="36"/>
+          <w:szCs w:val="36"/>
+        </w:rPr>
+      </w:pPr>
+    </w:p>
+    <w:p w14:noSpellErr="1">
+      <w:pPr>
+        <w:pStyle w:val="Normal"/>
+        <w:spacing w:line="360" w:lineRule="auto"/>
+        <w:jc w:val="center"/>
+        <w:rPr>
+          <w:rFonts w:ascii="Times New Roman" w:hAnsi="Times New Roman" w:eastAsia="Times New Roman" w:cs="Times New Roman"/>
+          <w:b w:val="1"/>
+          <w:bCs w:val="1"/>
+          <w:sz w:val="36"/>
+          <w:szCs w:val="36"/>
+        </w:rPr>
+      </w:pPr>
+    </w:p>
+    <w:p w14:noSpellErr="1">
+      <w:pPr>
+        <w:pStyle w:val="Normal"/>
+        <w:spacing w:line="360" w:lineRule="auto"/>
+        <w:jc w:val="center"/>
+        <w:rPr>
+          <w:rFonts w:ascii="Times New Roman" w:hAnsi="Times New Roman" w:eastAsia="Times New Roman" w:cs="Times New Roman"/>
+          <w:b w:val="1"/>
+          <w:bCs w:val="1"/>
+          <w:sz w:val="36"/>
+          <w:szCs w:val="36"/>
         </w:rPr>
       </w:pPr>
     </w:p>
@@ -4007,29 +2821,8 @@
       <w:pPr>
         <w:pStyle w:val="Normal"/>
         <w:spacing w:line="360" w:lineRule="auto"/>
-        <w:jc w:val="center"/>
-        <w:rPr>
-          <w:rFonts w:ascii="Times New Roman" w:hAnsi="Times New Roman" w:eastAsia="Times New Roman" w:cs="Times New Roman"/>
-          <w:b w:val="1"/>
-          <w:bCs w:val="1"/>
-          <w:sz w:val="36"/>
-          <w:szCs w:val="36"/>
-        </w:rPr>
-      </w:pPr>
-    </w:p>
-    <w:p>
-      <w:pPr>
-        <w:pStyle w:val="Normal"/>
-        <w:spacing w:line="360" w:lineRule="auto"/>
         <w:ind w:left="0" w:firstLine="0"/>
         <w:jc w:val="both"/>
-        <w:rPr>
-          <w:rFonts w:ascii="Times New Roman" w:hAnsi="Times New Roman" w:eastAsia="Times New Roman" w:cs="Times New Roman"/>
-          <w:noProof w:val="0"/>
-          <w:sz w:val="24"/>
-          <w:szCs w:val="24"/>
-          <w:lang w:val="en-US"/>
-        </w:rPr>
       </w:pPr>
       <w:r>
         <w:rPr>
@@ -4039,47 +2832,7 @@
           <w:szCs w:val="24"/>
           <w:lang w:val="en-US"/>
         </w:rPr>
-        <w:t xml:space="preserve">The Chat app </w:t>
-      </w:r>
-      <w:r>
-        <w:rPr>
-          <w:rFonts w:ascii="Times New Roman" w:hAnsi="Times New Roman" w:eastAsia="Times New Roman" w:cs="Times New Roman"/>
-          <w:noProof w:val="0"/>
-          <w:sz w:val="24"/>
-          <w:szCs w:val="24"/>
-          <w:lang w:val="en-US"/>
-        </w:rPr>
-        <w:t xml:space="preserve">basically uses sockets to communicate between two </w:t>
-      </w:r>
-      <w:r>
-        <w:rPr>
-          <w:rFonts w:ascii="Times New Roman" w:hAnsi="Times New Roman" w:eastAsia="Times New Roman" w:cs="Times New Roman"/>
-          <w:noProof w:val="0"/>
-          <w:sz w:val="24"/>
-          <w:szCs w:val="24"/>
-          <w:lang w:val="en-US"/>
-        </w:rPr>
-        <w:t xml:space="preserve">or more </w:t>
-      </w:r>
-      <w:r>
-        <w:rPr>
-          <w:rFonts w:ascii="Times New Roman" w:hAnsi="Times New Roman" w:eastAsia="Times New Roman" w:cs="Times New Roman"/>
-          <w:noProof w:val="0"/>
-          <w:sz w:val="24"/>
-          <w:szCs w:val="24"/>
-          <w:lang w:val="en-US"/>
-        </w:rPr>
-        <w:t>computers</w:t>
-      </w:r>
-      <w:r>
-        <w:rPr>
-          <w:rFonts w:ascii="Times New Roman" w:hAnsi="Times New Roman" w:eastAsia="Times New Roman" w:cs="Times New Roman"/>
-          <w:noProof w:val="0"/>
-          <w:sz w:val="24"/>
-          <w:szCs w:val="24"/>
-          <w:lang w:val="en-US"/>
-        </w:rPr>
-        <w:t xml:space="preserve"> connected in a local network. </w:t>
+        <w:t xml:space="preserve">The Chat app basically uses sockets to communicate between two or more computers connected in a local network. </w:t>
       </w:r>
       <w:proofErr w:type="gramStart"/>
       <w:r>
@@ -4101,17 +2854,7 @@
           <w:szCs w:val="24"/>
           <w:lang w:val="en-US"/>
         </w:rPr>
-        <w:t xml:space="preserve"> </w:t>
-      </w:r>
-      <w:r>
-        <w:rPr>
-          <w:rFonts w:ascii="Times New Roman" w:hAnsi="Times New Roman" w:eastAsia="Times New Roman" w:cs="Times New Roman"/>
-          <w:noProof w:val="0"/>
-          <w:sz w:val="24"/>
-          <w:szCs w:val="24"/>
-          <w:lang w:val="en-US"/>
-        </w:rPr>
-        <w:t xml:space="preserve">sockets are used everywhere when it comes to network. </w:t>
+        <w:t xml:space="preserve"> sockets are used everywhere when it comes to network. </w:t>
       </w:r>
       <w:proofErr w:type="gramStart"/>
       <w:r>
@@ -4133,9 +2876,9 @@
           <w:szCs w:val="24"/>
           <w:lang w:val="en-US"/>
         </w:rPr>
-        <w:t xml:space="preserve"> there are many existing examples or systems that use it. The internet is the biggest example of all. It is no longer just a place of content. Social networking sites and all websites use sockets or internet protocols to share </w:t>
+        <w:t xml:space="preserve"> there are many existing examples or systems that use it. The internet is the biggest example of all. It is no longer just a place of content. Social networking sites and all websites use sockets or internet protocols to share information. </w:t>
       </w:r>
-      <w:proofErr w:type="spellStart"/>
+      <w:proofErr w:type="gramStart"/>
       <w:r>
         <w:rPr>
           <w:rFonts w:ascii="Times New Roman" w:hAnsi="Times New Roman" w:eastAsia="Times New Roman" w:cs="Times New Roman"/>
@@ -4144,9 +2887,9 @@
           <w:szCs w:val="24"/>
           <w:lang w:val="en-US"/>
         </w:rPr>
-        <w:t>informations</w:t>
+        <w:t>Its</w:t>
       </w:r>
-      <w:proofErr w:type="spellEnd"/>
+      <w:proofErr w:type="gramEnd"/>
       <w:r>
         <w:rPr>
           <w:rFonts w:ascii="Times New Roman" w:hAnsi="Times New Roman" w:eastAsia="Times New Roman" w:cs="Times New Roman"/>
@@ -4155,7 +2898,29 @@
           <w:szCs w:val="24"/>
           <w:lang w:val="en-US"/>
         </w:rPr>
-        <w:t>.</w:t>
+        <w:t xml:space="preserve"> been a long time since the socket programming has been introduced in data transfer and communication system. It has taken the communication system to new feet. Programs like Yahoo Messenger, Messenger by Facebook, Viber, etc. possess </w:t>
+      </w:r>
+      <w:proofErr w:type="gramStart"/>
+      <w:r>
+        <w:rPr>
+          <w:rFonts w:ascii="Times New Roman" w:hAnsi="Times New Roman" w:eastAsia="Times New Roman" w:cs="Times New Roman"/>
+          <w:noProof w:val="0"/>
+          <w:sz w:val="24"/>
+          <w:szCs w:val="24"/>
+          <w:lang w:val="en-US"/>
+        </w:rPr>
+        <w:t>a numerous features</w:t>
+      </w:r>
+      <w:proofErr w:type="gramEnd"/>
+      <w:r>
+        <w:rPr>
+          <w:rFonts w:ascii="Times New Roman" w:hAnsi="Times New Roman" w:eastAsia="Times New Roman" w:cs="Times New Roman"/>
+          <w:noProof w:val="0"/>
+          <w:sz w:val="24"/>
+          <w:szCs w:val="24"/>
+          <w:lang w:val="en-US"/>
+        </w:rPr>
+        <w:t xml:space="preserve"> to facilitate users to have efficient conversation thereby simplifying the communications from the old cumbersome communication systems.  </w:t>
       </w:r>
     </w:p>
     <w:p>
@@ -4202,6 +2967,337 @@
     </w:p>
     <w:p w14:noSpellErr="1">
       <w:pPr>
+        <w:pStyle w:val="ListParagraph"/>
+        <w:numPr>
+          <w:ilvl w:val="0"/>
+          <w:numId w:val="21"/>
+        </w:numPr>
+        <w:jc w:val="left"/>
+        <w:rPr>
+          <w:noProof w:val="0"/>
+          <w:color w:val="5A5A5A" w:themeColor="text2" w:themeTint="FF" w:themeShade="FF"/>
+          <w:sz w:val="32"/>
+          <w:szCs w:val="32"/>
+          <w:lang w:val="en-US"/>
+        </w:rPr>
+      </w:pPr>
+      <w:r>
+        <w:rPr>
+          <w:rFonts w:ascii="Times New Roman" w:hAnsi="Times New Roman" w:eastAsia="Times New Roman" w:cs="Times New Roman"/>
+          <w:noProof w:val="0"/>
+          <w:sz w:val="32"/>
+          <w:szCs w:val="32"/>
+          <w:lang w:val="en-US"/>
+        </w:rPr>
+        <w:t>Description</w:t>
+      </w:r>
+    </w:p>
+    <w:p>
+      <w:pPr>
+        <w:jc w:val="both"/>
+      </w:pPr>
+      <w:r>
+        <w:rPr>
+          <w:rFonts w:ascii="Times New Roman" w:hAnsi="Times New Roman" w:eastAsia="Times New Roman" w:cs="Times New Roman"/>
+          <w:noProof w:val="0"/>
+          <w:sz w:val="24"/>
+          <w:szCs w:val="24"/>
+          <w:lang w:val="en-US"/>
+        </w:rPr>
+        <w:t xml:space="preserve">The app is a chat program particularly designed for Linux operating system and uses socket programming concept to implement the objective. The program basically comprises of server and client. The server is made so as to handle multiple connections and requests of clients. The program will be designed for local area network to provide easy communication between people connected to same network. To increase its </w:t>
+      </w:r>
+      <w:proofErr w:type="gramStart"/>
+      <w:r>
+        <w:rPr>
+          <w:rFonts w:ascii="Times New Roman" w:hAnsi="Times New Roman" w:eastAsia="Times New Roman" w:cs="Times New Roman"/>
+          <w:noProof w:val="0"/>
+          <w:sz w:val="24"/>
+          <w:szCs w:val="24"/>
+          <w:lang w:val="en-US"/>
+        </w:rPr>
+        <w:t>accessibility</w:t>
+      </w:r>
+      <w:proofErr w:type="gramEnd"/>
+      <w:r>
+        <w:rPr>
+          <w:rFonts w:ascii="Times New Roman" w:hAnsi="Times New Roman" w:eastAsia="Times New Roman" w:cs="Times New Roman"/>
+          <w:noProof w:val="0"/>
+          <w:sz w:val="24"/>
+          <w:szCs w:val="24"/>
+          <w:lang w:val="en-US"/>
+        </w:rPr>
+        <w:t xml:space="preserve"> we are determined to use SFML for graphical user interface so that the user finds it more convenient, appealing and easier than using CUI. The program will have multiple features such as group chat and private chat. A private chat will give a user privilege to have conversation with a particular individual whereas a group chat will let a user to have conversation with a number of people connected to the server. If possible, the clients will to able to transfer data files among one another. To meet the objectives the concept of </w:t>
+      </w:r>
+      <w:r>
+        <w:rPr>
+          <w:rFonts w:ascii="Times New Roman" w:hAnsi="Times New Roman" w:eastAsia="Times New Roman" w:cs="Times New Roman"/>
+          <w:noProof w:val="0"/>
+          <w:sz w:val="24"/>
+          <w:szCs w:val="24"/>
+          <w:lang w:val="en-US"/>
+        </w:rPr>
+        <w:t>object-</w:t>
+      </w:r>
+      <w:r>
+        <w:rPr>
+          <w:rFonts w:ascii="Times New Roman" w:hAnsi="Times New Roman" w:eastAsia="Times New Roman" w:cs="Times New Roman"/>
+          <w:noProof w:val="0"/>
+          <w:sz w:val="24"/>
+          <w:szCs w:val="24"/>
+          <w:lang w:val="en-US"/>
+        </w:rPr>
+        <w:t xml:space="preserve">oriented programming seems to be </w:t>
+      </w:r>
+      <w:proofErr w:type="gramStart"/>
+      <w:r>
+        <w:rPr>
+          <w:rFonts w:ascii="Times New Roman" w:hAnsi="Times New Roman" w:eastAsia="Times New Roman" w:cs="Times New Roman"/>
+          <w:noProof w:val="0"/>
+          <w:sz w:val="24"/>
+          <w:szCs w:val="24"/>
+          <w:lang w:val="en-US"/>
+        </w:rPr>
+        <w:t>crucial</w:t>
+      </w:r>
+      <w:r>
+        <w:rPr>
+          <w:rFonts w:ascii="Times New Roman" w:hAnsi="Times New Roman" w:eastAsia="Times New Roman" w:cs="Times New Roman"/>
+          <w:noProof w:val="0"/>
+          <w:sz w:val="24"/>
+          <w:szCs w:val="24"/>
+          <w:lang w:val="en-US"/>
+        </w:rPr>
+        <w:t xml:space="preserve"> </w:t>
+      </w:r>
+      <w:r>
+        <w:rPr>
+          <w:rFonts w:ascii="Times New Roman" w:hAnsi="Times New Roman" w:eastAsia="Times New Roman" w:cs="Times New Roman"/>
+          <w:noProof w:val="0"/>
+          <w:sz w:val="24"/>
+          <w:szCs w:val="24"/>
+          <w:lang w:val="en-US"/>
+        </w:rPr>
+        <w:t xml:space="preserve"> </w:t>
+      </w:r>
+      <w:r>
+        <w:rPr>
+          <w:rFonts w:ascii="Times New Roman" w:hAnsi="Times New Roman" w:eastAsia="Times New Roman" w:cs="Times New Roman"/>
+          <w:noProof w:val="0"/>
+          <w:sz w:val="24"/>
+          <w:szCs w:val="24"/>
+          <w:lang w:val="en-US"/>
+        </w:rPr>
+        <w:t>and</w:t>
+      </w:r>
+      <w:proofErr w:type="gramEnd"/>
+      <w:r>
+        <w:rPr>
+          <w:rFonts w:ascii="Times New Roman" w:hAnsi="Times New Roman" w:eastAsia="Times New Roman" w:cs="Times New Roman"/>
+          <w:noProof w:val="0"/>
+          <w:sz w:val="24"/>
+          <w:szCs w:val="24"/>
+          <w:lang w:val="en-US"/>
+        </w:rPr>
+        <w:t xml:space="preserve"> hence will be widely used </w:t>
+      </w:r>
+      <w:proofErr w:type="spellStart"/>
+      <w:r>
+        <w:rPr>
+          <w:rFonts w:ascii="Times New Roman" w:hAnsi="Times New Roman" w:eastAsia="Times New Roman" w:cs="Times New Roman"/>
+          <w:noProof w:val="0"/>
+          <w:sz w:val="24"/>
+          <w:szCs w:val="24"/>
+          <w:lang w:val="en-US"/>
+        </w:rPr>
+        <w:t>th</w:t>
+      </w:r>
+      <w:r>
+        <w:rPr>
+          <w:rFonts w:ascii="Times New Roman" w:hAnsi="Times New Roman" w:eastAsia="Times New Roman" w:cs="Times New Roman"/>
+          <w:noProof w:val="0"/>
+          <w:sz w:val="24"/>
+          <w:szCs w:val="24"/>
+          <w:lang w:val="en-US"/>
+        </w:rPr>
+        <w:t>rought</w:t>
+      </w:r>
+      <w:proofErr w:type="spellEnd"/>
+      <w:r>
+        <w:rPr>
+          <w:rFonts w:ascii="Times New Roman" w:hAnsi="Times New Roman" w:eastAsia="Times New Roman" w:cs="Times New Roman"/>
+          <w:noProof w:val="0"/>
+          <w:sz w:val="24"/>
+          <w:szCs w:val="24"/>
+          <w:lang w:val="en-US"/>
+        </w:rPr>
+        <w:t xml:space="preserve"> the program.</w:t>
+      </w:r>
+    </w:p>
+    <w:p w14:noSpellErr="1">
+      <w:pPr>
+        <w:pStyle w:val="Normal"/>
+        <w:ind w:left="360"/>
+        <w:jc w:val="both"/>
+        <w:rPr>
+          <w:rFonts w:ascii="Times New Roman" w:hAnsi="Times New Roman" w:eastAsia="Times New Roman" w:cs="Times New Roman"/>
+          <w:noProof w:val="0"/>
+          <w:sz w:val="32"/>
+          <w:szCs w:val="32"/>
+          <w:lang w:val="en-US"/>
+        </w:rPr>
+      </w:pPr>
+    </w:p>
+    <w:p w14:noSpellErr="1">
+      <w:pPr>
+        <w:pStyle w:val="Normal"/>
+        <w:ind w:left="360"/>
+        <w:jc w:val="both"/>
+        <w:rPr>
+          <w:rFonts w:ascii="Times New Roman" w:hAnsi="Times New Roman" w:eastAsia="Times New Roman" w:cs="Times New Roman"/>
+          <w:noProof w:val="0"/>
+          <w:sz w:val="32"/>
+          <w:szCs w:val="32"/>
+          <w:lang w:val="en-US"/>
+        </w:rPr>
+      </w:pPr>
+    </w:p>
+    <w:p w14:noSpellErr="1">
+      <w:pPr>
+        <w:pStyle w:val="Normal"/>
+        <w:ind w:left="360"/>
+        <w:jc w:val="both"/>
+        <w:rPr>
+          <w:rFonts w:ascii="Times New Roman" w:hAnsi="Times New Roman" w:eastAsia="Times New Roman" w:cs="Times New Roman"/>
+          <w:noProof w:val="0"/>
+          <w:sz w:val="32"/>
+          <w:szCs w:val="32"/>
+          <w:lang w:val="en-US"/>
+        </w:rPr>
+      </w:pPr>
+    </w:p>
+    <w:p w14:noSpellErr="1">
+      <w:pPr>
+        <w:pStyle w:val="Normal"/>
+        <w:ind w:left="360"/>
+        <w:jc w:val="both"/>
+        <w:rPr>
+          <w:rFonts w:ascii="Times New Roman" w:hAnsi="Times New Roman" w:eastAsia="Times New Roman" w:cs="Times New Roman"/>
+          <w:noProof w:val="0"/>
+          <w:sz w:val="32"/>
+          <w:szCs w:val="32"/>
+          <w:lang w:val="en-US"/>
+        </w:rPr>
+      </w:pPr>
+    </w:p>
+    <w:p w14:noSpellErr="1">
+      <w:pPr>
+        <w:pStyle w:val="Normal"/>
+        <w:ind w:left="360"/>
+        <w:jc w:val="both"/>
+        <w:rPr>
+          <w:rFonts w:ascii="Times New Roman" w:hAnsi="Times New Roman" w:eastAsia="Times New Roman" w:cs="Times New Roman"/>
+          <w:noProof w:val="0"/>
+          <w:sz w:val="32"/>
+          <w:szCs w:val="32"/>
+          <w:lang w:val="en-US"/>
+        </w:rPr>
+      </w:pPr>
+    </w:p>
+    <w:p w14:noSpellErr="1">
+      <w:pPr>
+        <w:pStyle w:val="ListParagraph"/>
+        <w:numPr>
+          <w:ilvl w:val="0"/>
+          <w:numId w:val="23"/>
+        </w:numPr>
+        <w:jc w:val="both"/>
+        <w:rPr>
+          <w:noProof w:val="0"/>
+          <w:color w:val="5A5A5A" w:themeColor="text2" w:themeTint="FF" w:themeShade="FF"/>
+          <w:sz w:val="32"/>
+          <w:szCs w:val="32"/>
+          <w:lang w:val="en-US"/>
+        </w:rPr>
+      </w:pPr>
+      <w:r>
+        <w:rPr>
+          <w:rFonts w:ascii="Times New Roman" w:hAnsi="Times New Roman" w:eastAsia="Times New Roman" w:cs="Times New Roman"/>
+          <w:noProof w:val="0"/>
+          <w:sz w:val="32"/>
+          <w:szCs w:val="32"/>
+          <w:lang w:val="en-US"/>
+        </w:rPr>
+        <w:t>Block Diagram</w:t>
+      </w:r>
+    </w:p>
+    <w:p>
+      <w:pPr>
+        <w:pStyle w:val="Normal"/>
+        <w:ind w:left="360"/>
+        <w:jc w:val="both"/>
+      </w:pPr>
+    </w:p>
+    <w:p>
+      <w:pPr>
+        <w:jc w:val="both"/>
+      </w:pPr>
+      <w:r>
+        <w:rPr>
+          <w:rFonts w:ascii="Times New Roman" w:hAnsi="Times New Roman" w:eastAsia="Times New Roman" w:cs="Times New Roman"/>
+          <w:noProof w:val="0"/>
+          <w:sz w:val="24"/>
+          <w:szCs w:val="24"/>
+          <w:lang w:val="en-US"/>
+        </w:rPr>
+        <w:t>.</w:t>
+      </w:r>
+      <w:r>
+        <w:rPr>
+          <w:rFonts w:ascii="Times New Roman" w:hAnsi="Times New Roman" w:eastAsia="Times New Roman" w:cs="Times New Roman"/>
+          <w:noProof w:val="0"/>
+          <w:sz w:val="36"/>
+          <w:szCs w:val="36"/>
+          <w:lang w:val="en-US"/>
+        </w:rPr>
+        <w:t xml:space="preserve"> </w:t>
+      </w:r>
+    </w:p>
+    <w:p w14:noSpellErr="1">
+      <w:pPr>
+        <w:pStyle w:val="Normal"/>
+        <w:spacing w:line="360" w:lineRule="auto"/>
+        <w:ind w:left="0" w:firstLine="0"/>
+        <w:jc w:val="center"/>
+        <w:rPr>
+          <w:rFonts w:ascii="Times New Roman" w:hAnsi="Times New Roman" w:eastAsia="Times New Roman" w:cs="Times New Roman"/>
+          <w:b w:val="1"/>
+          <w:bCs w:val="1"/>
+          <w:noProof w:val="0"/>
+          <w:sz w:val="36"/>
+          <w:szCs w:val="36"/>
+          <w:lang w:val="en-US"/>
+        </w:rPr>
+      </w:pPr>
+    </w:p>
+    <w:p w14:noSpellErr="1">
+      <w:pPr>
+        <w:pStyle w:val="Normal"/>
+        <w:spacing w:line="360" w:lineRule="auto"/>
+        <w:ind w:left="0" w:firstLine="0"/>
+        <w:jc w:val="center"/>
+        <w:rPr>
+          <w:rFonts w:ascii="Times New Roman" w:hAnsi="Times New Roman" w:eastAsia="Times New Roman" w:cs="Times New Roman"/>
+          <w:b w:val="1"/>
+          <w:bCs w:val="1"/>
+          <w:noProof w:val="0"/>
+          <w:sz w:val="36"/>
+          <w:szCs w:val="36"/>
+          <w:lang w:val="en-US"/>
+        </w:rPr>
+      </w:pPr>
+    </w:p>
+    <w:p>
+      <w:pPr>
         <w:pStyle w:val="Normal"/>
         <w:spacing w:line="360" w:lineRule="auto"/>
         <w:ind w:left="0" w:firstLine="0"/>
@@ -4226,7 +3322,7 @@
           <w:szCs w:val="24"/>
           <w:lang w:val="en-US"/>
         </w:rPr>
-        <w:t xml:space="preserve">The app  </w:t>
+        <w:t xml:space="preserve"> </w:t>
       </w:r>
     </w:p>
     <w:p>
@@ -4451,6 +3547,231 @@
           <w:szCs w:val="32"/>
         </w:rPr>
       </w:pPr>
+    </w:p>
+    <w:p w14:noSpellErr="1">
+      <w:pPr>
+        <w:pStyle w:val="Normal"/>
+        <w:spacing w:line="360" w:lineRule="auto"/>
+        <w:jc w:val="center"/>
+        <w:rPr>
+          <w:rFonts w:ascii="Times New Roman" w:hAnsi="Times New Roman" w:eastAsia="Times New Roman" w:cs="Times New Roman"/>
+          <w:b w:val="1"/>
+          <w:bCs w:val="1"/>
+          <w:sz w:val="32"/>
+          <w:szCs w:val="32"/>
+        </w:rPr>
+      </w:pPr>
+    </w:p>
+    <w:p w14:noSpellErr="1">
+      <w:pPr>
+        <w:jc w:val="center"/>
+        <w:rPr>
+          <w:rFonts w:ascii="Times New Roman" w:hAnsi="Times New Roman" w:eastAsia="Times New Roman" w:cs="Times New Roman"/>
+          <w:b w:val="1"/>
+          <w:bCs w:val="1"/>
+          <w:noProof w:val="0"/>
+          <w:sz w:val="36"/>
+          <w:szCs w:val="36"/>
+          <w:lang w:val="en-US"/>
+        </w:rPr>
+      </w:pPr>
+      <w:r>
+        <w:rPr>
+          <w:rFonts w:ascii="Times New Roman" w:hAnsi="Times New Roman" w:eastAsia="Times New Roman" w:cs="Times New Roman"/>
+          <w:b w:val="1"/>
+          <w:bCs w:val="1"/>
+          <w:noProof w:val="0"/>
+          <w:sz w:val="36"/>
+          <w:szCs w:val="36"/>
+          <w:lang w:val="en-US"/>
+        </w:rPr>
+        <w:t>Methodology</w:t>
+      </w:r>
+    </w:p>
+    <w:p w14:noSpellErr="1">
+      <w:pPr>
+        <w:jc w:val="both"/>
+        <w:rPr>
+          <w:rFonts w:ascii="Times New Roman" w:hAnsi="Times New Roman" w:eastAsia="Times New Roman" w:cs="Times New Roman"/>
+          <w:noProof w:val="0"/>
+          <w:sz w:val="24"/>
+          <w:szCs w:val="24"/>
+          <w:lang w:val="en-US"/>
+        </w:rPr>
+      </w:pPr>
+      <w:r>
+        <w:rPr>
+          <w:rFonts w:ascii="Times New Roman" w:hAnsi="Times New Roman" w:eastAsia="Times New Roman" w:cs="Times New Roman"/>
+          <w:noProof w:val="0"/>
+          <w:sz w:val="24"/>
+          <w:szCs w:val="24"/>
+          <w:lang w:val="en-US"/>
+        </w:rPr>
+        <w:t xml:space="preserve">General socket programming concept will be used in the program codes. The key features include the one to one and one to many conversation and ease to use interface.  The interface will include graphical elements of their own classes and features of their own. If data files transfer becomes possible, file handling will come handy. Basically, a server listens on a particular port and the client will have to establish connection to that port and for each client connection the server creates a new socket and using </w:t>
+      </w:r>
+      <w:proofErr w:type="gramStart"/>
+      <w:r>
+        <w:rPr>
+          <w:rFonts w:ascii="Times New Roman" w:hAnsi="Times New Roman" w:eastAsia="Times New Roman" w:cs="Times New Roman"/>
+          <w:noProof w:val="0"/>
+          <w:sz w:val="24"/>
+          <w:szCs w:val="24"/>
+          <w:lang w:val="en-US"/>
+        </w:rPr>
+        <w:t>select(</w:t>
+      </w:r>
+      <w:proofErr w:type="gramEnd"/>
+      <w:r>
+        <w:rPr>
+          <w:rFonts w:ascii="Times New Roman" w:hAnsi="Times New Roman" w:eastAsia="Times New Roman" w:cs="Times New Roman"/>
+          <w:noProof w:val="0"/>
+          <w:sz w:val="24"/>
+          <w:szCs w:val="24"/>
+          <w:lang w:val="en-US"/>
+        </w:rPr>
+        <w:t xml:space="preserve">) function a particular socket is selected from a list of sockets and data are transmitted. In this way, multiple client requests will be handled. </w:t>
+      </w:r>
+      <w:r>
+        <w:rPr>
+          <w:rFonts w:ascii="Times New Roman" w:hAnsi="Times New Roman" w:eastAsia="Times New Roman" w:cs="Times New Roman"/>
+          <w:noProof w:val="0"/>
+          <w:sz w:val="32"/>
+          <w:szCs w:val="32"/>
+          <w:lang w:val="en-US"/>
+        </w:rPr>
+        <w:t xml:space="preserve"> </w:t>
+      </w:r>
+    </w:p>
+    <w:p w14:noSpellErr="1">
+      <w:pPr>
+        <w:jc w:val="center"/>
+        <w:rPr>
+          <w:rFonts w:ascii="Times New Roman" w:hAnsi="Times New Roman" w:eastAsia="Times New Roman" w:cs="Times New Roman"/>
+          <w:b w:val="1"/>
+          <w:bCs w:val="1"/>
+          <w:noProof w:val="0"/>
+          <w:sz w:val="36"/>
+          <w:szCs w:val="36"/>
+          <w:lang w:val="en-US"/>
+        </w:rPr>
+      </w:pPr>
+      <w:r>
+        <w:rPr>
+          <w:rFonts w:ascii="Times New Roman" w:hAnsi="Times New Roman" w:eastAsia="Times New Roman" w:cs="Times New Roman"/>
+          <w:b w:val="1"/>
+          <w:bCs w:val="1"/>
+          <w:noProof w:val="0"/>
+          <w:sz w:val="36"/>
+          <w:szCs w:val="36"/>
+          <w:lang w:val="en-US"/>
+        </w:rPr>
+        <w:t>Project scope</w:t>
+      </w:r>
+    </w:p>
+    <w:p w14:noSpellErr="1">
+      <w:pPr>
+        <w:jc w:val="both"/>
+        <w:rPr>
+          <w:rFonts w:ascii="Times New Roman" w:hAnsi="Times New Roman" w:eastAsia="Times New Roman" w:cs="Times New Roman"/>
+          <w:noProof w:val="0"/>
+          <w:sz w:val="24"/>
+          <w:szCs w:val="24"/>
+          <w:lang w:val="en-US"/>
+        </w:rPr>
+      </w:pPr>
+      <w:r>
+        <w:rPr>
+          <w:rFonts w:ascii="Times New Roman" w:hAnsi="Times New Roman" w:eastAsia="Times New Roman" w:cs="Times New Roman"/>
+          <w:noProof w:val="0"/>
+          <w:sz w:val="24"/>
+          <w:szCs w:val="24"/>
+          <w:lang w:val="en-US"/>
+        </w:rPr>
+        <w:t xml:space="preserve">Scope of Chat program has been expanding in different sectors. For cheaper, faster and easier communication such programs have become an appendage for companies of different scales as well as for general people. As per the mentioned features, users will be able to communicate among each other and transmit data thereby becoming time efficient and convenient. The program can be designed to setup for a group of people wanting to have just a conversation medium or it can be implemented for a system used by a company such that the people could communicate within a particular network despite the size of the company.   </w:t>
+      </w:r>
+    </w:p>
+    <w:p w14:noSpellErr="1">
+      <w:pPr>
+        <w:pStyle w:val="Normal"/>
+        <w:jc w:val="both"/>
+        <w:rPr>
+          <w:rFonts w:ascii="Times New Roman" w:hAnsi="Times New Roman" w:eastAsia="Times New Roman" w:cs="Times New Roman"/>
+          <w:noProof w:val="0"/>
+          <w:sz w:val="24"/>
+          <w:szCs w:val="24"/>
+          <w:lang w:val="en-US"/>
+        </w:rPr>
+      </w:pPr>
+    </w:p>
+    <w:p w14:noSpellErr="1">
+      <w:pPr>
+        <w:jc w:val="center"/>
+        <w:rPr>
+          <w:rFonts w:ascii="Times New Roman" w:hAnsi="Times New Roman" w:eastAsia="Times New Roman" w:cs="Times New Roman"/>
+          <w:b w:val="1"/>
+          <w:bCs w:val="1"/>
+          <w:noProof w:val="0"/>
+          <w:sz w:val="36"/>
+          <w:szCs w:val="36"/>
+          <w:lang w:val="en-US"/>
+        </w:rPr>
+      </w:pPr>
+      <w:r>
+        <w:rPr>
+          <w:rFonts w:ascii="Times New Roman" w:hAnsi="Times New Roman" w:eastAsia="Times New Roman" w:cs="Times New Roman"/>
+          <w:b w:val="1"/>
+          <w:bCs w:val="1"/>
+          <w:noProof w:val="0"/>
+          <w:sz w:val="36"/>
+          <w:szCs w:val="36"/>
+          <w:lang w:val="en-US"/>
+        </w:rPr>
+        <w:t>Project schedule</w:t>
+      </w:r>
+    </w:p>
+    <w:p w14:noSpellErr="1">
+      <w:pPr>
+        <w:jc w:val="both"/>
+        <w:rPr>
+          <w:rFonts w:ascii="Times New Roman" w:hAnsi="Times New Roman" w:eastAsia="Times New Roman" w:cs="Times New Roman"/>
+          <w:noProof w:val="0"/>
+          <w:sz w:val="24"/>
+          <w:szCs w:val="24"/>
+          <w:lang w:val="en-US"/>
+        </w:rPr>
+      </w:pPr>
+      <w:r>
+        <w:rPr>
+          <w:rFonts w:ascii="Times New Roman" w:hAnsi="Times New Roman" w:eastAsia="Times New Roman" w:cs="Times New Roman"/>
+          <w:noProof w:val="0"/>
+          <w:sz w:val="24"/>
+          <w:szCs w:val="24"/>
+          <w:lang w:val="en-US"/>
+        </w:rPr>
+        <w:t xml:space="preserve">Since we are about to use SFML and socket programming, which are totally new concepts, we would require few weeks to become familiar with the codes. For the completion of whole </w:t>
+      </w:r>
+      <w:proofErr w:type="gramStart"/>
+      <w:r>
+        <w:rPr>
+          <w:rFonts w:ascii="Times New Roman" w:hAnsi="Times New Roman" w:eastAsia="Times New Roman" w:cs="Times New Roman"/>
+          <w:noProof w:val="0"/>
+          <w:sz w:val="24"/>
+          <w:szCs w:val="24"/>
+          <w:lang w:val="en-US"/>
+        </w:rPr>
+        <w:t>project</w:t>
+      </w:r>
+      <w:proofErr w:type="gramEnd"/>
+      <w:r>
+        <w:rPr>
+          <w:rFonts w:ascii="Times New Roman" w:hAnsi="Times New Roman" w:eastAsia="Times New Roman" w:cs="Times New Roman"/>
+          <w:noProof w:val="0"/>
+          <w:sz w:val="24"/>
+          <w:szCs w:val="24"/>
+          <w:lang w:val="en-US"/>
+        </w:rPr>
+        <w:t xml:space="preserve"> we would require, more or less, 4-5 weeks. </w:t>
+      </w:r>
     </w:p>
     <w:p w14:noSpellErr="1">
       <w:pPr>
@@ -5915,6 +5236,895 @@
 
 <file path=word/numbering.xml><?xml version="1.0" encoding="utf-8"?>
 <w:numbering xmlns:wpc="http://schemas.microsoft.com/office/word/2010/wordprocessingCanvas" xmlns:cx="http://schemas.microsoft.com/office/drawing/2014/chartex" xmlns:cx1="http://schemas.microsoft.com/office/drawing/2015/9/8/chartex" xmlns:mc="http://schemas.openxmlformats.org/markup-compatibility/2006" xmlns:o="urn:schemas-microsoft-com:office:office" xmlns:r="http://schemas.openxmlformats.org/officeDocument/2006/relationships" xmlns:m="http://schemas.openxmlformats.org/officeDocument/2006/math" xmlns:v="urn:schemas-microsoft-com:vml" xmlns:wp14="http://schemas.microsoft.com/office/word/2010/wordprocessingDrawing" xmlns:wp="http://schemas.openxmlformats.org/drawingml/2006/wordprocessingDrawing" xmlns:w10="urn:schemas-microsoft-com:office:word" xmlns:w="http://schemas.openxmlformats.org/wordprocessingml/2006/main" xmlns:w14="http://schemas.microsoft.com/office/word/2010/wordml" xmlns:w15="http://schemas.microsoft.com/office/word/2012/wordml" xmlns:w16se="http://schemas.microsoft.com/office/word/2015/wordml/symex" xmlns:wpg="http://schemas.microsoft.com/office/word/2010/wordprocessingGroup" xmlns:wpi="http://schemas.microsoft.com/office/word/2010/wordprocessingInk" xmlns:wne="http://schemas.microsoft.com/office/word/2006/wordml" xmlns:wps="http://schemas.microsoft.com/office/word/2010/wordprocessingShape" mc:Ignorable="w14 w15 w16se wp14">
+  <w:abstractNum xmlns:w="http://schemas.openxmlformats.org/wordprocessingml/2006/main" w:abstractNumId="22">
+    <w:multiLevelType xmlns:w="http://schemas.openxmlformats.org/wordprocessingml/2006/main" w:val="hybridMultilevel"/>
+    <w:lvl xmlns:w="http://schemas.openxmlformats.org/wordprocessingml/2006/main" w:ilvl="0">
+      <w:start w:val="1"/>
+      <w:numFmt w:val="bullet"/>
+      <w:lvlText w:val=""/>
+      <w:lvlJc w:val="left"/>
+      <w:pPr>
+        <w:ind w:left="720" w:hanging="360"/>
+      </w:pPr>
+      <w:rPr>
+        <w:rFonts w:hint="default" w:ascii="Symbol" w:hAnsi="Symbol"/>
+      </w:rPr>
+    </w:lvl>
+    <w:lvl xmlns:w="http://schemas.openxmlformats.org/wordprocessingml/2006/main" w:ilvl="1">
+      <w:start w:val="1"/>
+      <w:numFmt w:val="bullet"/>
+      <w:lvlText w:val="o"/>
+      <w:lvlJc w:val="left"/>
+      <w:pPr>
+        <w:ind w:left="1440" w:hanging="360"/>
+      </w:pPr>
+      <w:rPr>
+        <w:rFonts w:hint="default" w:ascii="Courier New" w:hAnsi="Courier New"/>
+      </w:rPr>
+    </w:lvl>
+    <w:lvl xmlns:w="http://schemas.openxmlformats.org/wordprocessingml/2006/main" w:ilvl="2">
+      <w:start w:val="1"/>
+      <w:numFmt w:val="bullet"/>
+      <w:lvlText w:val=""/>
+      <w:lvlJc w:val="left"/>
+      <w:pPr>
+        <w:ind w:left="2160" w:hanging="360"/>
+      </w:pPr>
+      <w:rPr>
+        <w:rFonts w:hint="default" w:ascii="Wingdings" w:hAnsi="Wingdings"/>
+      </w:rPr>
+    </w:lvl>
+    <w:lvl xmlns:w="http://schemas.openxmlformats.org/wordprocessingml/2006/main" w:ilvl="3">
+      <w:start w:val="1"/>
+      <w:numFmt w:val="bullet"/>
+      <w:lvlText w:val=""/>
+      <w:lvlJc w:val="left"/>
+      <w:pPr>
+        <w:ind w:left="2880" w:hanging="360"/>
+      </w:pPr>
+      <w:rPr>
+        <w:rFonts w:hint="default" w:ascii="Symbol" w:hAnsi="Symbol"/>
+      </w:rPr>
+    </w:lvl>
+    <w:lvl xmlns:w="http://schemas.openxmlformats.org/wordprocessingml/2006/main" w:ilvl="4">
+      <w:start w:val="1"/>
+      <w:numFmt w:val="bullet"/>
+      <w:lvlText w:val="o"/>
+      <w:lvlJc w:val="left"/>
+      <w:pPr>
+        <w:ind w:left="3600" w:hanging="360"/>
+      </w:pPr>
+      <w:rPr>
+        <w:rFonts w:hint="default" w:ascii="Courier New" w:hAnsi="Courier New"/>
+      </w:rPr>
+    </w:lvl>
+    <w:lvl xmlns:w="http://schemas.openxmlformats.org/wordprocessingml/2006/main" w:ilvl="5">
+      <w:start w:val="1"/>
+      <w:numFmt w:val="bullet"/>
+      <w:lvlText w:val=""/>
+      <w:lvlJc w:val="left"/>
+      <w:pPr>
+        <w:ind w:left="4320" w:hanging="360"/>
+      </w:pPr>
+      <w:rPr>
+        <w:rFonts w:hint="default" w:ascii="Wingdings" w:hAnsi="Wingdings"/>
+      </w:rPr>
+    </w:lvl>
+    <w:lvl xmlns:w="http://schemas.openxmlformats.org/wordprocessingml/2006/main" w:ilvl="6">
+      <w:start w:val="1"/>
+      <w:numFmt w:val="bullet"/>
+      <w:lvlText w:val=""/>
+      <w:lvlJc w:val="left"/>
+      <w:pPr>
+        <w:ind w:left="5040" w:hanging="360"/>
+      </w:pPr>
+      <w:rPr>
+        <w:rFonts w:hint="default" w:ascii="Symbol" w:hAnsi="Symbol"/>
+      </w:rPr>
+    </w:lvl>
+    <w:lvl xmlns:w="http://schemas.openxmlformats.org/wordprocessingml/2006/main" w:ilvl="7">
+      <w:start w:val="1"/>
+      <w:numFmt w:val="bullet"/>
+      <w:lvlText w:val="o"/>
+      <w:lvlJc w:val="left"/>
+      <w:pPr>
+        <w:ind w:left="5760" w:hanging="360"/>
+      </w:pPr>
+      <w:rPr>
+        <w:rFonts w:hint="default" w:ascii="Courier New" w:hAnsi="Courier New"/>
+      </w:rPr>
+    </w:lvl>
+    <w:lvl xmlns:w="http://schemas.openxmlformats.org/wordprocessingml/2006/main" w:ilvl="8">
+      <w:start w:val="1"/>
+      <w:numFmt w:val="bullet"/>
+      <w:lvlText w:val=""/>
+      <w:lvlJc w:val="left"/>
+      <w:pPr>
+        <w:ind w:left="6480" w:hanging="360"/>
+      </w:pPr>
+      <w:rPr>
+        <w:rFonts w:hint="default" w:ascii="Wingdings" w:hAnsi="Wingdings"/>
+      </w:rPr>
+    </w:lvl>
+  </w:abstractNum>
+  <w:abstractNum xmlns:w="http://schemas.openxmlformats.org/wordprocessingml/2006/main" w:abstractNumId="21">
+    <w:multiLevelType xmlns:w="http://schemas.openxmlformats.org/wordprocessingml/2006/main" w:val="hybridMultilevel"/>
+    <w:lvl xmlns:w="http://schemas.openxmlformats.org/wordprocessingml/2006/main" w:ilvl="0">
+      <w:start w:val="1"/>
+      <w:numFmt w:val="bullet"/>
+      <w:lvlText w:val=""/>
+      <w:lvlJc w:val="left"/>
+      <w:pPr>
+        <w:ind w:left="720" w:hanging="360"/>
+      </w:pPr>
+      <w:rPr>
+        <w:rFonts w:hint="default" w:ascii="Symbol" w:hAnsi="Symbol"/>
+      </w:rPr>
+    </w:lvl>
+    <w:lvl xmlns:w="http://schemas.openxmlformats.org/wordprocessingml/2006/main" w:ilvl="1">
+      <w:start w:val="1"/>
+      <w:numFmt w:val="bullet"/>
+      <w:lvlText w:val="o"/>
+      <w:lvlJc w:val="left"/>
+      <w:pPr>
+        <w:ind w:left="1440" w:hanging="360"/>
+      </w:pPr>
+      <w:rPr>
+        <w:rFonts w:hint="default" w:ascii="Courier New" w:hAnsi="Courier New"/>
+      </w:rPr>
+    </w:lvl>
+    <w:lvl xmlns:w="http://schemas.openxmlformats.org/wordprocessingml/2006/main" w:ilvl="2">
+      <w:start w:val="1"/>
+      <w:numFmt w:val="bullet"/>
+      <w:lvlText w:val=""/>
+      <w:lvlJc w:val="left"/>
+      <w:pPr>
+        <w:ind w:left="2160" w:hanging="360"/>
+      </w:pPr>
+      <w:rPr>
+        <w:rFonts w:hint="default" w:ascii="Wingdings" w:hAnsi="Wingdings"/>
+      </w:rPr>
+    </w:lvl>
+    <w:lvl xmlns:w="http://schemas.openxmlformats.org/wordprocessingml/2006/main" w:ilvl="3">
+      <w:start w:val="1"/>
+      <w:numFmt w:val="bullet"/>
+      <w:lvlText w:val=""/>
+      <w:lvlJc w:val="left"/>
+      <w:pPr>
+        <w:ind w:left="2880" w:hanging="360"/>
+      </w:pPr>
+      <w:rPr>
+        <w:rFonts w:hint="default" w:ascii="Symbol" w:hAnsi="Symbol"/>
+      </w:rPr>
+    </w:lvl>
+    <w:lvl xmlns:w="http://schemas.openxmlformats.org/wordprocessingml/2006/main" w:ilvl="4">
+      <w:start w:val="1"/>
+      <w:numFmt w:val="bullet"/>
+      <w:lvlText w:val="o"/>
+      <w:lvlJc w:val="left"/>
+      <w:pPr>
+        <w:ind w:left="3600" w:hanging="360"/>
+      </w:pPr>
+      <w:rPr>
+        <w:rFonts w:hint="default" w:ascii="Courier New" w:hAnsi="Courier New"/>
+      </w:rPr>
+    </w:lvl>
+    <w:lvl xmlns:w="http://schemas.openxmlformats.org/wordprocessingml/2006/main" w:ilvl="5">
+      <w:start w:val="1"/>
+      <w:numFmt w:val="bullet"/>
+      <w:lvlText w:val=""/>
+      <w:lvlJc w:val="left"/>
+      <w:pPr>
+        <w:ind w:left="4320" w:hanging="360"/>
+      </w:pPr>
+      <w:rPr>
+        <w:rFonts w:hint="default" w:ascii="Wingdings" w:hAnsi="Wingdings"/>
+      </w:rPr>
+    </w:lvl>
+    <w:lvl xmlns:w="http://schemas.openxmlformats.org/wordprocessingml/2006/main" w:ilvl="6">
+      <w:start w:val="1"/>
+      <w:numFmt w:val="bullet"/>
+      <w:lvlText w:val=""/>
+      <w:lvlJc w:val="left"/>
+      <w:pPr>
+        <w:ind w:left="5040" w:hanging="360"/>
+      </w:pPr>
+      <w:rPr>
+        <w:rFonts w:hint="default" w:ascii="Symbol" w:hAnsi="Symbol"/>
+      </w:rPr>
+    </w:lvl>
+    <w:lvl xmlns:w="http://schemas.openxmlformats.org/wordprocessingml/2006/main" w:ilvl="7">
+      <w:start w:val="1"/>
+      <w:numFmt w:val="bullet"/>
+      <w:lvlText w:val="o"/>
+      <w:lvlJc w:val="left"/>
+      <w:pPr>
+        <w:ind w:left="5760" w:hanging="360"/>
+      </w:pPr>
+      <w:rPr>
+        <w:rFonts w:hint="default" w:ascii="Courier New" w:hAnsi="Courier New"/>
+      </w:rPr>
+    </w:lvl>
+    <w:lvl xmlns:w="http://schemas.openxmlformats.org/wordprocessingml/2006/main" w:ilvl="8">
+      <w:start w:val="1"/>
+      <w:numFmt w:val="bullet"/>
+      <w:lvlText w:val=""/>
+      <w:lvlJc w:val="left"/>
+      <w:pPr>
+        <w:ind w:left="6480" w:hanging="360"/>
+      </w:pPr>
+      <w:rPr>
+        <w:rFonts w:hint="default" w:ascii="Wingdings" w:hAnsi="Wingdings"/>
+      </w:rPr>
+    </w:lvl>
+  </w:abstractNum>
+  <w:abstractNum xmlns:w="http://schemas.openxmlformats.org/wordprocessingml/2006/main" w:abstractNumId="20">
+    <w:multiLevelType xmlns:w="http://schemas.openxmlformats.org/wordprocessingml/2006/main" w:val="hybridMultilevel"/>
+    <w:lvl xmlns:w="http://schemas.openxmlformats.org/wordprocessingml/2006/main" w:ilvl="0">
+      <w:start w:val="1"/>
+      <w:numFmt w:val="bullet"/>
+      <w:lvlText w:val=""/>
+      <w:lvlJc w:val="left"/>
+      <w:pPr>
+        <w:ind w:left="720" w:hanging="360"/>
+      </w:pPr>
+      <w:rPr>
+        <w:rFonts w:hint="default" w:ascii="Symbol" w:hAnsi="Symbol"/>
+      </w:rPr>
+    </w:lvl>
+    <w:lvl xmlns:w="http://schemas.openxmlformats.org/wordprocessingml/2006/main" w:ilvl="1">
+      <w:start w:val="1"/>
+      <w:numFmt w:val="bullet"/>
+      <w:lvlText w:val=""/>
+      <w:lvlJc w:val="left"/>
+      <w:pPr>
+        <w:ind w:left="1440" w:hanging="360"/>
+      </w:pPr>
+      <w:rPr>
+        <w:rFonts w:hint="default" w:ascii="Wingdings" w:hAnsi="Wingdings"/>
+      </w:rPr>
+    </w:lvl>
+    <w:lvl xmlns:w="http://schemas.openxmlformats.org/wordprocessingml/2006/main" w:ilvl="2">
+      <w:start w:val="1"/>
+      <w:numFmt w:val="bullet"/>
+      <w:lvlText w:val=""/>
+      <w:lvlJc w:val="left"/>
+      <w:pPr>
+        <w:ind w:left="2160" w:hanging="360"/>
+      </w:pPr>
+      <w:rPr>
+        <w:rFonts w:hint="default" w:ascii="Wingdings" w:hAnsi="Wingdings"/>
+      </w:rPr>
+    </w:lvl>
+    <w:lvl xmlns:w="http://schemas.openxmlformats.org/wordprocessingml/2006/main" w:ilvl="3">
+      <w:start w:val="1"/>
+      <w:numFmt w:val="bullet"/>
+      <w:lvlText w:val=""/>
+      <w:lvlJc w:val="left"/>
+      <w:pPr>
+        <w:ind w:left="2880" w:hanging="360"/>
+      </w:pPr>
+      <w:rPr>
+        <w:rFonts w:hint="default" w:ascii="Symbol" w:hAnsi="Symbol"/>
+      </w:rPr>
+    </w:lvl>
+    <w:lvl xmlns:w="http://schemas.openxmlformats.org/wordprocessingml/2006/main" w:ilvl="4">
+      <w:start w:val="1"/>
+      <w:numFmt w:val="bullet"/>
+      <w:lvlText w:val="♦"/>
+      <w:lvlJc w:val="left"/>
+      <w:pPr>
+        <w:ind w:left="3600" w:hanging="360"/>
+      </w:pPr>
+      <w:rPr>
+        <w:rFonts w:hint="default" w:ascii="Courier New" w:hAnsi="Courier New"/>
+      </w:rPr>
+    </w:lvl>
+    <w:lvl xmlns:w="http://schemas.openxmlformats.org/wordprocessingml/2006/main" w:ilvl="5">
+      <w:start w:val="1"/>
+      <w:numFmt w:val="bullet"/>
+      <w:lvlText w:val=""/>
+      <w:lvlJc w:val="left"/>
+      <w:pPr>
+        <w:ind w:left="4320" w:hanging="360"/>
+      </w:pPr>
+      <w:rPr>
+        <w:rFonts w:hint="default" w:ascii="Wingdings" w:hAnsi="Wingdings"/>
+      </w:rPr>
+    </w:lvl>
+    <w:lvl xmlns:w="http://schemas.openxmlformats.org/wordprocessingml/2006/main" w:ilvl="6">
+      <w:start w:val="1"/>
+      <w:numFmt w:val="bullet"/>
+      <w:lvlText w:val=""/>
+      <w:lvlJc w:val="left"/>
+      <w:pPr>
+        <w:ind w:left="5040" w:hanging="360"/>
+      </w:pPr>
+      <w:rPr>
+        <w:rFonts w:hint="default" w:ascii="Wingdings" w:hAnsi="Wingdings"/>
+      </w:rPr>
+    </w:lvl>
+    <w:lvl xmlns:w="http://schemas.openxmlformats.org/wordprocessingml/2006/main" w:ilvl="7">
+      <w:start w:val="1"/>
+      <w:numFmt w:val="bullet"/>
+      <w:lvlText w:val=""/>
+      <w:lvlJc w:val="left"/>
+      <w:pPr>
+        <w:ind w:left="5760" w:hanging="360"/>
+      </w:pPr>
+      <w:rPr>
+        <w:rFonts w:hint="default" w:ascii="Symbol" w:hAnsi="Symbol"/>
+      </w:rPr>
+    </w:lvl>
+    <w:lvl xmlns:w="http://schemas.openxmlformats.org/wordprocessingml/2006/main" w:ilvl="8">
+      <w:start w:val="1"/>
+      <w:numFmt w:val="bullet"/>
+      <w:lvlText w:val="♦"/>
+      <w:lvlJc w:val="left"/>
+      <w:pPr>
+        <w:ind w:left="6480" w:hanging="360"/>
+      </w:pPr>
+      <w:rPr>
+        <w:rFonts w:hint="default" w:ascii="Courier New" w:hAnsi="Courier New"/>
+      </w:rPr>
+    </w:lvl>
+  </w:abstractNum>
+  <w:abstractNum xmlns:w="http://schemas.openxmlformats.org/wordprocessingml/2006/main" w:abstractNumId="19">
+    <w:multiLevelType xmlns:w="http://schemas.openxmlformats.org/wordprocessingml/2006/main" w:val="hybridMultilevel"/>
+    <w:lvl xmlns:w="http://schemas.openxmlformats.org/wordprocessingml/2006/main" w:ilvl="0">
+      <w:start w:val="1"/>
+      <w:numFmt w:val="bullet"/>
+      <w:lvlText w:val=""/>
+      <w:lvlJc w:val="left"/>
+      <w:pPr>
+        <w:ind w:left="720" w:hanging="360"/>
+      </w:pPr>
+      <w:rPr>
+        <w:rFonts w:hint="default" w:ascii="Symbol" w:hAnsi="Symbol"/>
+      </w:rPr>
+    </w:lvl>
+    <w:lvl xmlns:w="http://schemas.openxmlformats.org/wordprocessingml/2006/main" w:ilvl="1">
+      <w:start w:val="1"/>
+      <w:numFmt w:val="bullet"/>
+      <w:lvlText w:val="o"/>
+      <w:lvlJc w:val="left"/>
+      <w:pPr>
+        <w:ind w:left="1440" w:hanging="360"/>
+      </w:pPr>
+      <w:rPr>
+        <w:rFonts w:hint="default" w:ascii="Courier New" w:hAnsi="Courier New"/>
+      </w:rPr>
+    </w:lvl>
+    <w:lvl xmlns:w="http://schemas.openxmlformats.org/wordprocessingml/2006/main" w:ilvl="2">
+      <w:start w:val="1"/>
+      <w:numFmt w:val="bullet"/>
+      <w:lvlText w:val=""/>
+      <w:lvlJc w:val="left"/>
+      <w:pPr>
+        <w:ind w:left="2160" w:hanging="360"/>
+      </w:pPr>
+      <w:rPr>
+        <w:rFonts w:hint="default" w:ascii="Wingdings" w:hAnsi="Wingdings"/>
+      </w:rPr>
+    </w:lvl>
+    <w:lvl xmlns:w="http://schemas.openxmlformats.org/wordprocessingml/2006/main" w:ilvl="3">
+      <w:start w:val="1"/>
+      <w:numFmt w:val="bullet"/>
+      <w:lvlText w:val=""/>
+      <w:lvlJc w:val="left"/>
+      <w:pPr>
+        <w:ind w:left="2880" w:hanging="360"/>
+      </w:pPr>
+      <w:rPr>
+        <w:rFonts w:hint="default" w:ascii="Symbol" w:hAnsi="Symbol"/>
+      </w:rPr>
+    </w:lvl>
+    <w:lvl xmlns:w="http://schemas.openxmlformats.org/wordprocessingml/2006/main" w:ilvl="4">
+      <w:start w:val="1"/>
+      <w:numFmt w:val="bullet"/>
+      <w:lvlText w:val="o"/>
+      <w:lvlJc w:val="left"/>
+      <w:pPr>
+        <w:ind w:left="3600" w:hanging="360"/>
+      </w:pPr>
+      <w:rPr>
+        <w:rFonts w:hint="default" w:ascii="Courier New" w:hAnsi="Courier New"/>
+      </w:rPr>
+    </w:lvl>
+    <w:lvl xmlns:w="http://schemas.openxmlformats.org/wordprocessingml/2006/main" w:ilvl="5">
+      <w:start w:val="1"/>
+      <w:numFmt w:val="bullet"/>
+      <w:lvlText w:val=""/>
+      <w:lvlJc w:val="left"/>
+      <w:pPr>
+        <w:ind w:left="4320" w:hanging="360"/>
+      </w:pPr>
+      <w:rPr>
+        <w:rFonts w:hint="default" w:ascii="Wingdings" w:hAnsi="Wingdings"/>
+      </w:rPr>
+    </w:lvl>
+    <w:lvl xmlns:w="http://schemas.openxmlformats.org/wordprocessingml/2006/main" w:ilvl="6">
+      <w:start w:val="1"/>
+      <w:numFmt w:val="bullet"/>
+      <w:lvlText w:val=""/>
+      <w:lvlJc w:val="left"/>
+      <w:pPr>
+        <w:ind w:left="5040" w:hanging="360"/>
+      </w:pPr>
+      <w:rPr>
+        <w:rFonts w:hint="default" w:ascii="Symbol" w:hAnsi="Symbol"/>
+      </w:rPr>
+    </w:lvl>
+    <w:lvl xmlns:w="http://schemas.openxmlformats.org/wordprocessingml/2006/main" w:ilvl="7">
+      <w:start w:val="1"/>
+      <w:numFmt w:val="bullet"/>
+      <w:lvlText w:val="o"/>
+      <w:lvlJc w:val="left"/>
+      <w:pPr>
+        <w:ind w:left="5760" w:hanging="360"/>
+      </w:pPr>
+      <w:rPr>
+        <w:rFonts w:hint="default" w:ascii="Courier New" w:hAnsi="Courier New"/>
+      </w:rPr>
+    </w:lvl>
+    <w:lvl xmlns:w="http://schemas.openxmlformats.org/wordprocessingml/2006/main" w:ilvl="8">
+      <w:start w:val="1"/>
+      <w:numFmt w:val="bullet"/>
+      <w:lvlText w:val=""/>
+      <w:lvlJc w:val="left"/>
+      <w:pPr>
+        <w:ind w:left="6480" w:hanging="360"/>
+      </w:pPr>
+      <w:rPr>
+        <w:rFonts w:hint="default" w:ascii="Wingdings" w:hAnsi="Wingdings"/>
+      </w:rPr>
+    </w:lvl>
+  </w:abstractNum>
+  <w:abstractNum xmlns:w="http://schemas.openxmlformats.org/wordprocessingml/2006/main" w:abstractNumId="18">
+    <w:multiLevelType xmlns:w="http://schemas.openxmlformats.org/wordprocessingml/2006/main" w:val="hybridMultilevel"/>
+    <w:lvl xmlns:w="http://schemas.openxmlformats.org/wordprocessingml/2006/main" w:ilvl="0">
+      <w:start w:val="1"/>
+      <w:numFmt w:val="lowerRoman"/>
+      <w:lvlText w:val="%1."/>
+      <w:lvlJc w:val="right"/>
+      <w:pPr>
+        <w:ind w:left="720" w:hanging="360"/>
+      </w:pPr>
+    </w:lvl>
+    <w:lvl xmlns:w="http://schemas.openxmlformats.org/wordprocessingml/2006/main" w:ilvl="1">
+      <w:start w:val="1"/>
+      <w:numFmt w:val="lowerLetter"/>
+      <w:lvlText w:val="%2."/>
+      <w:lvlJc w:val="left"/>
+      <w:pPr>
+        <w:ind w:left="1440" w:hanging="360"/>
+      </w:pPr>
+    </w:lvl>
+    <w:lvl xmlns:w="http://schemas.openxmlformats.org/wordprocessingml/2006/main" w:ilvl="2">
+      <w:start w:val="1"/>
+      <w:numFmt w:val="lowerRoman"/>
+      <w:lvlText w:val="%3."/>
+      <w:lvlJc w:val="right"/>
+      <w:pPr>
+        <w:ind w:left="2160" w:hanging="180"/>
+      </w:pPr>
+    </w:lvl>
+    <w:lvl xmlns:w="http://schemas.openxmlformats.org/wordprocessingml/2006/main" w:ilvl="3">
+      <w:start w:val="1"/>
+      <w:numFmt w:val="decimal"/>
+      <w:lvlText w:val="%4."/>
+      <w:lvlJc w:val="left"/>
+      <w:pPr>
+        <w:ind w:left="2880" w:hanging="360"/>
+      </w:pPr>
+    </w:lvl>
+    <w:lvl xmlns:w="http://schemas.openxmlformats.org/wordprocessingml/2006/main" w:ilvl="4">
+      <w:start w:val="1"/>
+      <w:numFmt w:val="lowerLetter"/>
+      <w:lvlText w:val="%5."/>
+      <w:lvlJc w:val="left"/>
+      <w:pPr>
+        <w:ind w:left="3600" w:hanging="360"/>
+      </w:pPr>
+    </w:lvl>
+    <w:lvl xmlns:w="http://schemas.openxmlformats.org/wordprocessingml/2006/main" w:ilvl="5">
+      <w:start w:val="1"/>
+      <w:numFmt w:val="lowerRoman"/>
+      <w:lvlText w:val="%6."/>
+      <w:lvlJc w:val="right"/>
+      <w:pPr>
+        <w:ind w:left="4320" w:hanging="180"/>
+      </w:pPr>
+    </w:lvl>
+    <w:lvl xmlns:w="http://schemas.openxmlformats.org/wordprocessingml/2006/main" w:ilvl="6">
+      <w:start w:val="1"/>
+      <w:numFmt w:val="decimal"/>
+      <w:lvlText w:val="%7."/>
+      <w:lvlJc w:val="left"/>
+      <w:pPr>
+        <w:ind w:left="5040" w:hanging="360"/>
+      </w:pPr>
+    </w:lvl>
+    <w:lvl xmlns:w="http://schemas.openxmlformats.org/wordprocessingml/2006/main" w:ilvl="7">
+      <w:start w:val="1"/>
+      <w:numFmt w:val="lowerLetter"/>
+      <w:lvlText w:val="%8."/>
+      <w:lvlJc w:val="left"/>
+      <w:pPr>
+        <w:ind w:left="5760" w:hanging="360"/>
+      </w:pPr>
+    </w:lvl>
+    <w:lvl xmlns:w="http://schemas.openxmlformats.org/wordprocessingml/2006/main" w:ilvl="8">
+      <w:start w:val="1"/>
+      <w:numFmt w:val="lowerRoman"/>
+      <w:lvlText w:val="%9."/>
+      <w:lvlJc w:val="right"/>
+      <w:pPr>
+        <w:ind w:left="6480" w:hanging="180"/>
+      </w:pPr>
+    </w:lvl>
+  </w:abstractNum>
+  <w:abstractNum xmlns:w="http://schemas.openxmlformats.org/wordprocessingml/2006/main" w:abstractNumId="17">
+    <w:multiLevelType xmlns:w="http://schemas.openxmlformats.org/wordprocessingml/2006/main" w:val="hybridMultilevel"/>
+    <w:lvl xmlns:w="http://schemas.openxmlformats.org/wordprocessingml/2006/main" w:ilvl="0">
+      <w:start w:val="1"/>
+      <w:numFmt w:val="decimal"/>
+      <w:lvlText w:val="%1."/>
+      <w:lvlJc w:val="left"/>
+      <w:pPr>
+        <w:ind w:left="720" w:hanging="360"/>
+      </w:pPr>
+    </w:lvl>
+    <w:lvl xmlns:w="http://schemas.openxmlformats.org/wordprocessingml/2006/main" w:ilvl="1">
+      <w:start w:val="1"/>
+      <w:numFmt w:val="decimal"/>
+      <w:lvlText w:val="%1.%2."/>
+      <w:lvlJc w:val="left"/>
+      <w:pPr>
+        <w:ind w:left="1440" w:hanging="360"/>
+      </w:pPr>
+    </w:lvl>
+    <w:lvl xmlns:w="http://schemas.openxmlformats.org/wordprocessingml/2006/main" w:ilvl="2">
+      <w:start w:val="1"/>
+      <w:numFmt w:val="decimal"/>
+      <w:lvlText w:val="%1.%2.%3."/>
+      <w:lvlJc w:val="left"/>
+      <w:pPr>
+        <w:ind w:left="2160" w:hanging="180"/>
+      </w:pPr>
+    </w:lvl>
+    <w:lvl xmlns:w="http://schemas.openxmlformats.org/wordprocessingml/2006/main" w:ilvl="3">
+      <w:start w:val="1"/>
+      <w:numFmt w:val="decimal"/>
+      <w:lvlText w:val="%1.%2.%3.%4."/>
+      <w:lvlJc w:val="left"/>
+      <w:pPr>
+        <w:ind w:left="2880" w:hanging="360"/>
+      </w:pPr>
+    </w:lvl>
+    <w:lvl xmlns:w="http://schemas.openxmlformats.org/wordprocessingml/2006/main" w:ilvl="4">
+      <w:start w:val="1"/>
+      <w:numFmt w:val="decimal"/>
+      <w:lvlText w:val="%1.%2.%3.%4.%5."/>
+      <w:lvlJc w:val="left"/>
+      <w:pPr>
+        <w:ind w:left="3600" w:hanging="360"/>
+      </w:pPr>
+    </w:lvl>
+    <w:lvl xmlns:w="http://schemas.openxmlformats.org/wordprocessingml/2006/main" w:ilvl="5">
+      <w:start w:val="1"/>
+      <w:numFmt w:val="decimal"/>
+      <w:lvlText w:val="%1.%2.%3.%4.%5.%6."/>
+      <w:lvlJc w:val="left"/>
+      <w:pPr>
+        <w:ind w:left="4320" w:hanging="180"/>
+      </w:pPr>
+    </w:lvl>
+    <w:lvl xmlns:w="http://schemas.openxmlformats.org/wordprocessingml/2006/main" w:ilvl="6">
+      <w:start w:val="1"/>
+      <w:numFmt w:val="decimal"/>
+      <w:lvlText w:val="%1.%2.%3.%4.%5.%6.%7."/>
+      <w:lvlJc w:val="left"/>
+      <w:pPr>
+        <w:ind w:left="5040" w:hanging="360"/>
+      </w:pPr>
+    </w:lvl>
+    <w:lvl xmlns:w="http://schemas.openxmlformats.org/wordprocessingml/2006/main" w:ilvl="7">
+      <w:start w:val="1"/>
+      <w:numFmt w:val="decimal"/>
+      <w:lvlText w:val="%1.%2.%3.%4.%5.%6.%7.%8."/>
+      <w:lvlJc w:val="left"/>
+      <w:pPr>
+        <w:ind w:left="5760" w:hanging="360"/>
+      </w:pPr>
+    </w:lvl>
+    <w:lvl xmlns:w="http://schemas.openxmlformats.org/wordprocessingml/2006/main" w:ilvl="8">
+      <w:start w:val="1"/>
+      <w:numFmt w:val="decimal"/>
+      <w:lvlText w:val="%1.%2.%3.%4.%5.%6.%7.%8.%9."/>
+      <w:lvlJc w:val="left"/>
+      <w:pPr>
+        <w:ind w:left="6480" w:hanging="180"/>
+      </w:pPr>
+    </w:lvl>
+  </w:abstractNum>
+  <w:abstractNum xmlns:w="http://schemas.openxmlformats.org/wordprocessingml/2006/main" w:abstractNumId="16">
+    <w:multiLevelType xmlns:w="http://schemas.openxmlformats.org/wordprocessingml/2006/main" w:val="hybridMultilevel"/>
+    <w:lvl xmlns:w="http://schemas.openxmlformats.org/wordprocessingml/2006/main" w:ilvl="0">
+      <w:start w:val="1"/>
+      <w:numFmt w:val="decimal"/>
+      <w:lvlText w:val="%1."/>
+      <w:lvlJc w:val="left"/>
+      <w:pPr>
+        <w:ind w:left="720" w:hanging="360"/>
+      </w:pPr>
+    </w:lvl>
+    <w:lvl xmlns:w="http://schemas.openxmlformats.org/wordprocessingml/2006/main" w:ilvl="1">
+      <w:start w:val="1"/>
+      <w:numFmt w:val="decimal"/>
+      <w:lvlText w:val="%1.%2."/>
+      <w:lvlJc w:val="left"/>
+      <w:pPr>
+        <w:ind w:left="1440" w:hanging="360"/>
+      </w:pPr>
+    </w:lvl>
+    <w:lvl xmlns:w="http://schemas.openxmlformats.org/wordprocessingml/2006/main" w:ilvl="2">
+      <w:start w:val="1"/>
+      <w:numFmt w:val="decimal"/>
+      <w:lvlText w:val="%1.%2.%3."/>
+      <w:lvlJc w:val="left"/>
+      <w:pPr>
+        <w:ind w:left="2160" w:hanging="180"/>
+      </w:pPr>
+    </w:lvl>
+    <w:lvl xmlns:w="http://schemas.openxmlformats.org/wordprocessingml/2006/main" w:ilvl="3">
+      <w:start w:val="1"/>
+      <w:numFmt w:val="decimal"/>
+      <w:lvlText w:val="%1.%2.%3.%4."/>
+      <w:lvlJc w:val="left"/>
+      <w:pPr>
+        <w:ind w:left="2880" w:hanging="360"/>
+      </w:pPr>
+    </w:lvl>
+    <w:lvl xmlns:w="http://schemas.openxmlformats.org/wordprocessingml/2006/main" w:ilvl="4">
+      <w:start w:val="1"/>
+      <w:numFmt w:val="decimal"/>
+      <w:lvlText w:val="%1.%2.%3.%4.%5."/>
+      <w:lvlJc w:val="left"/>
+      <w:pPr>
+        <w:ind w:left="3600" w:hanging="360"/>
+      </w:pPr>
+    </w:lvl>
+    <w:lvl xmlns:w="http://schemas.openxmlformats.org/wordprocessingml/2006/main" w:ilvl="5">
+      <w:start w:val="1"/>
+      <w:numFmt w:val="decimal"/>
+      <w:lvlText w:val="%1.%2.%3.%4.%5.%6."/>
+      <w:lvlJc w:val="left"/>
+      <w:pPr>
+        <w:ind w:left="4320" w:hanging="180"/>
+      </w:pPr>
+    </w:lvl>
+    <w:lvl xmlns:w="http://schemas.openxmlformats.org/wordprocessingml/2006/main" w:ilvl="6">
+      <w:start w:val="1"/>
+      <w:numFmt w:val="decimal"/>
+      <w:lvlText w:val="%1.%2.%3.%4.%5.%6.%7."/>
+      <w:lvlJc w:val="left"/>
+      <w:pPr>
+        <w:ind w:left="5040" w:hanging="360"/>
+      </w:pPr>
+    </w:lvl>
+    <w:lvl xmlns:w="http://schemas.openxmlformats.org/wordprocessingml/2006/main" w:ilvl="7">
+      <w:start w:val="1"/>
+      <w:numFmt w:val="decimal"/>
+      <w:lvlText w:val="%1.%2.%3.%4.%5.%6.%7.%8."/>
+      <w:lvlJc w:val="left"/>
+      <w:pPr>
+        <w:ind w:left="5760" w:hanging="360"/>
+      </w:pPr>
+    </w:lvl>
+    <w:lvl xmlns:w="http://schemas.openxmlformats.org/wordprocessingml/2006/main" w:ilvl="8">
+      <w:start w:val="1"/>
+      <w:numFmt w:val="decimal"/>
+      <w:lvlText w:val="%1.%2.%3.%4.%5.%6.%7.%8.%9."/>
+      <w:lvlJc w:val="left"/>
+      <w:pPr>
+        <w:ind w:left="6480" w:hanging="180"/>
+      </w:pPr>
+    </w:lvl>
+  </w:abstractNum>
+  <w:abstractNum xmlns:w="http://schemas.openxmlformats.org/wordprocessingml/2006/main" w:abstractNumId="15">
+    <w:multiLevelType xmlns:w="http://schemas.openxmlformats.org/wordprocessingml/2006/main" w:val="hybridMultilevel"/>
+    <w:lvl xmlns:w="http://schemas.openxmlformats.org/wordprocessingml/2006/main" w:ilvl="0">
+      <w:start w:val="1"/>
+      <w:numFmt w:val="decimal"/>
+      <w:lvlText w:val="%1."/>
+      <w:lvlJc w:val="left"/>
+      <w:pPr>
+        <w:ind w:left="720" w:hanging="360"/>
+      </w:pPr>
+    </w:lvl>
+    <w:lvl xmlns:w="http://schemas.openxmlformats.org/wordprocessingml/2006/main" w:ilvl="1">
+      <w:start w:val="1"/>
+      <w:numFmt w:val="lowerLetter"/>
+      <w:lvlText w:val="%2."/>
+      <w:lvlJc w:val="left"/>
+      <w:pPr>
+        <w:ind w:left="1440" w:hanging="360"/>
+      </w:pPr>
+    </w:lvl>
+    <w:lvl xmlns:w="http://schemas.openxmlformats.org/wordprocessingml/2006/main" w:ilvl="2">
+      <w:start w:val="1"/>
+      <w:numFmt w:val="lowerRoman"/>
+      <w:lvlText w:val="%3."/>
+      <w:lvlJc w:val="right"/>
+      <w:pPr>
+        <w:ind w:left="2160" w:hanging="180"/>
+      </w:pPr>
+    </w:lvl>
+    <w:lvl xmlns:w="http://schemas.openxmlformats.org/wordprocessingml/2006/main" w:ilvl="3">
+      <w:start w:val="1"/>
+      <w:numFmt w:val="decimal"/>
+      <w:lvlText w:val="%4."/>
+      <w:lvlJc w:val="left"/>
+      <w:pPr>
+        <w:ind w:left="2880" w:hanging="360"/>
+      </w:pPr>
+    </w:lvl>
+    <w:lvl xmlns:w="http://schemas.openxmlformats.org/wordprocessingml/2006/main" w:ilvl="4">
+      <w:start w:val="1"/>
+      <w:numFmt w:val="lowerLetter"/>
+      <w:lvlText w:val="%5."/>
+      <w:lvlJc w:val="left"/>
+      <w:pPr>
+        <w:ind w:left="3600" w:hanging="360"/>
+      </w:pPr>
+    </w:lvl>
+    <w:lvl xmlns:w="http://schemas.openxmlformats.org/wordprocessingml/2006/main" w:ilvl="5">
+      <w:start w:val="1"/>
+      <w:numFmt w:val="lowerRoman"/>
+      <w:lvlText w:val="%6."/>
+      <w:lvlJc w:val="right"/>
+      <w:pPr>
+        <w:ind w:left="4320" w:hanging="180"/>
+      </w:pPr>
+    </w:lvl>
+    <w:lvl xmlns:w="http://schemas.openxmlformats.org/wordprocessingml/2006/main" w:ilvl="6">
+      <w:start w:val="1"/>
+      <w:numFmt w:val="decimal"/>
+      <w:lvlText w:val="%7."/>
+      <w:lvlJc w:val="left"/>
+      <w:pPr>
+        <w:ind w:left="5040" w:hanging="360"/>
+      </w:pPr>
+    </w:lvl>
+    <w:lvl xmlns:w="http://schemas.openxmlformats.org/wordprocessingml/2006/main" w:ilvl="7">
+      <w:start w:val="1"/>
+      <w:numFmt w:val="lowerLetter"/>
+      <w:lvlText w:val="%8."/>
+      <w:lvlJc w:val="left"/>
+      <w:pPr>
+        <w:ind w:left="5760" w:hanging="360"/>
+      </w:pPr>
+    </w:lvl>
+    <w:lvl xmlns:w="http://schemas.openxmlformats.org/wordprocessingml/2006/main" w:ilvl="8">
+      <w:start w:val="1"/>
+      <w:numFmt w:val="lowerRoman"/>
+      <w:lvlText w:val="%9."/>
+      <w:lvlJc w:val="right"/>
+      <w:pPr>
+        <w:ind w:left="6480" w:hanging="180"/>
+      </w:pPr>
+    </w:lvl>
+  </w:abstractNum>
+  <w:abstractNum xmlns:w="http://schemas.openxmlformats.org/wordprocessingml/2006/main" w:abstractNumId="14">
+    <w:multiLevelType xmlns:w="http://schemas.openxmlformats.org/wordprocessingml/2006/main" w:val="hybridMultilevel"/>
+    <w:lvl xmlns:w="http://schemas.openxmlformats.org/wordprocessingml/2006/main" w:ilvl="0">
+      <w:start w:val="1"/>
+      <w:numFmt w:val="lowerRoman"/>
+      <w:lvlText w:val="%1."/>
+      <w:lvlJc w:val="right"/>
+      <w:pPr>
+        <w:ind w:left="720" w:hanging="360"/>
+      </w:pPr>
+      <w:rPr/>
+    </w:lvl>
+    <w:lvl xmlns:w="http://schemas.openxmlformats.org/wordprocessingml/2006/main" w:ilvl="1">
+      <w:start w:val="1"/>
+      <w:numFmt w:val="bullet"/>
+      <w:lvlText w:val="o"/>
+      <w:lvlJc w:val="left"/>
+      <w:pPr>
+        <w:ind w:left="1440" w:hanging="360"/>
+      </w:pPr>
+      <w:rPr>
+        <w:rFonts w:hint="default" w:ascii="Courier New" w:hAnsi="Courier New"/>
+      </w:rPr>
+    </w:lvl>
+    <w:lvl xmlns:w="http://schemas.openxmlformats.org/wordprocessingml/2006/main" w:ilvl="2">
+      <w:start w:val="1"/>
+      <w:numFmt w:val="bullet"/>
+      <w:lvlText w:val=""/>
+      <w:lvlJc w:val="left"/>
+      <w:pPr>
+        <w:ind w:left="2160" w:hanging="360"/>
+      </w:pPr>
+      <w:rPr>
+        <w:rFonts w:hint="default" w:ascii="Wingdings" w:hAnsi="Wingdings"/>
+      </w:rPr>
+    </w:lvl>
+    <w:lvl xmlns:w="http://schemas.openxmlformats.org/wordprocessingml/2006/main" w:ilvl="3">
+      <w:start w:val="1"/>
+      <w:numFmt w:val="bullet"/>
+      <w:lvlText w:val=""/>
+      <w:lvlJc w:val="left"/>
+      <w:pPr>
+        <w:ind w:left="2880" w:hanging="360"/>
+      </w:pPr>
+      <w:rPr>
+        <w:rFonts w:hint="default" w:ascii="Symbol" w:hAnsi="Symbol"/>
+      </w:rPr>
+    </w:lvl>
+    <w:lvl xmlns:w="http://schemas.openxmlformats.org/wordprocessingml/2006/main" w:ilvl="4">
+      <w:start w:val="1"/>
+      <w:numFmt w:val="bullet"/>
+      <w:lvlText w:val="o"/>
+      <w:lvlJc w:val="left"/>
+      <w:pPr>
+        <w:ind w:left="3600" w:hanging="360"/>
+      </w:pPr>
+      <w:rPr>
+        <w:rFonts w:hint="default" w:ascii="Courier New" w:hAnsi="Courier New"/>
+      </w:rPr>
+    </w:lvl>
+    <w:lvl xmlns:w="http://schemas.openxmlformats.org/wordprocessingml/2006/main" w:ilvl="5">
+      <w:start w:val="1"/>
+      <w:numFmt w:val="bullet"/>
+      <w:lvlText w:val=""/>
+      <w:lvlJc w:val="left"/>
+      <w:pPr>
+        <w:ind w:left="4320" w:hanging="360"/>
+      </w:pPr>
+      <w:rPr>
+        <w:rFonts w:hint="default" w:ascii="Wingdings" w:hAnsi="Wingdings"/>
+      </w:rPr>
+    </w:lvl>
+    <w:lvl xmlns:w="http://schemas.openxmlformats.org/wordprocessingml/2006/main" w:ilvl="6">
+      <w:start w:val="1"/>
+      <w:numFmt w:val="bullet"/>
+      <w:lvlText w:val=""/>
+      <w:lvlJc w:val="left"/>
+      <w:pPr>
+        <w:ind w:left="5040" w:hanging="360"/>
+      </w:pPr>
+      <w:rPr>
+        <w:rFonts w:hint="default" w:ascii="Symbol" w:hAnsi="Symbol"/>
+      </w:rPr>
+    </w:lvl>
+    <w:lvl xmlns:w="http://schemas.openxmlformats.org/wordprocessingml/2006/main" w:ilvl="7">
+      <w:start w:val="1"/>
+      <w:numFmt w:val="bullet"/>
+      <w:lvlText w:val="o"/>
+      <w:lvlJc w:val="left"/>
+      <w:pPr>
+        <w:ind w:left="5760" w:hanging="360"/>
+      </w:pPr>
+      <w:rPr>
+        <w:rFonts w:hint="default" w:ascii="Courier New" w:hAnsi="Courier New"/>
+      </w:rPr>
+    </w:lvl>
+    <w:lvl xmlns:w="http://schemas.openxmlformats.org/wordprocessingml/2006/main" w:ilvl="8">
+      <w:start w:val="1"/>
+      <w:numFmt w:val="bullet"/>
+      <w:lvlText w:val=""/>
+      <w:lvlJc w:val="left"/>
+      <w:pPr>
+        <w:ind w:left="6480" w:hanging="360"/>
+      </w:pPr>
+      <w:rPr>
+        <w:rFonts w:hint="default" w:ascii="Wingdings" w:hAnsi="Wingdings"/>
+      </w:rPr>
+    </w:lvl>
+  </w:abstractNum>
   <w:abstractNum xmlns:w="http://schemas.openxmlformats.org/wordprocessingml/2006/main" w:abstractNumId="13">
     <w:multiLevelType xmlns:w="http://schemas.openxmlformats.org/wordprocessingml/2006/main" w:val="hybridMultilevel"/>
     <w:lvl xmlns:w="http://schemas.openxmlformats.org/wordprocessingml/2006/main" w:ilvl="0">
@@ -6398,6 +6608,33 @@
       </w:rPr>
     </w:lvl>
   </w:abstractNum>
+  <w:num w:numId="23">
+    <w:abstractNumId w:val="22"/>
+  </w:num>
+  <w:num w:numId="22">
+    <w:abstractNumId w:val="21"/>
+  </w:num>
+  <w:num w:numId="21">
+    <w:abstractNumId w:val="20"/>
+  </w:num>
+  <w:num w:numId="20">
+    <w:abstractNumId w:val="19"/>
+  </w:num>
+  <w:num w:numId="19">
+    <w:abstractNumId w:val="18"/>
+  </w:num>
+  <w:num w:numId="18">
+    <w:abstractNumId w:val="17"/>
+  </w:num>
+  <w:num w:numId="17">
+    <w:abstractNumId w:val="16"/>
+  </w:num>
+  <w:num w:numId="16">
+    <w:abstractNumId w:val="15"/>
+  </w:num>
+  <w:num w:numId="15">
+    <w:abstractNumId w:val="14"/>
+  </w:num>
   <w:num w:numId="14">
     <w:abstractNumId w:val="13"/>
   </w:num>

</xml_diff>